<commit_message>
Added to pres, paper and ran some experiments.
Signed-off-by: Saganaught <shihuangdi.qin@gmail.com>
</commit_message>
<xml_diff>
--- a/zamby.docx
+++ b/zamby.docx
@@ -1,6 +1,6 @@
 
 <file path=word/document.xml><?xml version="1.0" encoding="utf-8"?>
-<w:document xmlns:wpc="http://schemas.microsoft.com/office/word/2010/wordprocessingCanvas" xmlns:mc="http://schemas.openxmlformats.org/markup-compatibility/2006" xmlns:o="urn:schemas-microsoft-com:office:office" xmlns:r="http://schemas.openxmlformats.org/officeDocument/2006/relationships" xmlns:m="http://schemas.openxmlformats.org/officeDocument/2006/math" xmlns:v="urn:schemas-microsoft-com:vml" xmlns:wp14="http://schemas.microsoft.com/office/word/2010/wordprocessingDrawing" xmlns:wp="http://schemas.openxmlformats.org/drawingml/2006/wordprocessingDrawing" xmlns:w10="urn:schemas-microsoft-com:office:word" xmlns:w="http://schemas.openxmlformats.org/wordprocessingml/2006/main" xmlns:w14="http://schemas.microsoft.com/office/word/2010/wordml" xmlns:wpg="http://schemas.microsoft.com/office/word/2010/wordprocessingGroup" xmlns:wpi="http://schemas.microsoft.com/office/word/2010/wordprocessingInk" xmlns:wne="http://schemas.microsoft.com/office/word/2006/wordml" xmlns:wps="http://schemas.microsoft.com/office/word/2010/wordprocessingShape" mc:Ignorable="w14 wp14">
+<w:document xmlns:ve="http://schemas.openxmlformats.org/markup-compatibility/2006" xmlns:o="urn:schemas-microsoft-com:office:office" xmlns:r="http://schemas.openxmlformats.org/officeDocument/2006/relationships" xmlns:m="http://schemas.openxmlformats.org/officeDocument/2006/math" xmlns:v="urn:schemas-microsoft-com:vml" xmlns:wp="http://schemas.openxmlformats.org/drawingml/2006/wordprocessingDrawing" xmlns:w10="urn:schemas-microsoft-com:office:word" xmlns:w="http://schemas.openxmlformats.org/wordprocessingml/2006/main" xmlns:wne="http://schemas.microsoft.com/office/word/2006/wordml">
   <w:body>
     <w:p>
       <w:pPr>
@@ -33,15 +33,7 @@
         <w:pStyle w:val="Author"/>
       </w:pPr>
       <w:r>
-        <w:t xml:space="preserve">Alice Forehand          Robert </w:t>
-      </w:r>
-      <w:proofErr w:type="spellStart"/>
-      <w:r>
-        <w:t>Pienta</w:t>
-      </w:r>
-      <w:proofErr w:type="spellEnd"/>
-      <w:r>
-        <w:t xml:space="preserve">          Eric Reed</w:t>
+        <w:t>Alice Forehand          Robert Pienta          Eric Reed</w:t>
       </w:r>
     </w:p>
     <w:p>
@@ -220,15 +212,7 @@
       </w:r>
       <w:proofErr w:type="spellEnd"/>
       <w:r>
-        <w:t xml:space="preserve">-disease.  </w:t>
-      </w:r>
-      <w:proofErr w:type="gramStart"/>
-      <w:r>
-        <w:t>A disease in which infected individuals actively seek healthy individuals in the populace.</w:t>
-      </w:r>
-      <w:proofErr w:type="gramEnd"/>
-      <w:r>
-        <w:t xml:space="preserve">  Given the outward assumption that the disease is not airborne, but transferred through bodily contact, a model that accounts for human contact is necessary.</w:t>
+        <w:t>-disease.  A disease in which infected individuals actively seek healthy individuals in the populace.  Given the outward assumption that the disease is not airborne, but transferred through bodily contact, a model that accounts for human contact is necessary.</w:t>
       </w:r>
     </w:p>
     <w:p>
@@ -302,21 +286,7 @@
         <w:rPr>
           <w:i/>
         </w:rPr>
-        <w:t xml:space="preserve">Steering Behavior </w:t>
-      </w:r>
-      <w:proofErr w:type="gramStart"/>
-      <w:r>
-        <w:rPr>
-          <w:i/>
-        </w:rPr>
-        <w:t>For</w:t>
-      </w:r>
-      <w:proofErr w:type="gramEnd"/>
-      <w:r>
-        <w:rPr>
-          <w:i/>
-        </w:rPr>
-        <w:t xml:space="preserve"> Autonomous Characters</w:t>
+        <w:t>Steering Behavior For Autonomous Characters</w:t>
       </w:r>
       <w:r>
         <w:t>, is immediately applicable to modeling a zombie-outbreak</w:t>
@@ -326,7 +296,6 @@
           <w:id w:val="91058832"/>
           <w:citation/>
         </w:sdtPr>
-        <w:sdtEndPr/>
         <w:sdtContent>
           <w:r>
             <w:fldChar w:fldCharType="begin"/>
@@ -427,7 +396,6 @@
           <w:id w:val="91058835"/>
           <w:citation/>
         </w:sdtPr>
-        <w:sdtEndPr/>
         <w:sdtContent>
           <w:r>
             <w:fldChar w:fldCharType="begin"/>
@@ -469,7 +437,7 @@
           <w:noProof/>
         </w:rPr>
         <w:drawing>
-          <wp:anchor distT="0" distB="0" distL="114300" distR="114300" simplePos="0" relativeHeight="251660288" behindDoc="0" locked="0" layoutInCell="1" allowOverlap="1" wp14:anchorId="11E27F36" wp14:editId="3936F669">
+          <wp:anchor distT="0" distB="0" distL="114300" distR="114300" simplePos="0" relativeHeight="251660288" behindDoc="0" locked="0" layoutInCell="1" allowOverlap="1">
             <wp:simplePos x="0" y="0"/>
             <wp:positionH relativeFrom="column">
               <wp:posOffset>3509010</wp:posOffset>
@@ -492,10 +460,10 @@
                     <pic:cNvPicPr/>
                   </pic:nvPicPr>
                   <pic:blipFill>
-                    <a:blip r:embed="rId9">
+                    <a:blip r:embed="rId8" cstate="print">
                       <a:extLst>
                         <a:ext uri="{28A0092B-C50C-407E-A947-70E740481C1C}">
-                          <a14:useLocalDpi xmlns:a14="http://schemas.microsoft.com/office/drawing/2010/main" val="0"/>
+                          <a14:useLocalDpi xmlns:a14="http://schemas.microsoft.com/office/drawing/2010/main" xmlns:wps="http://schemas.microsoft.com/office/word/2010/wordprocessingShape" xmlns:wpi="http://schemas.microsoft.com/office/word/2010/wordprocessingInk" xmlns:wpg="http://schemas.microsoft.com/office/word/2010/wordprocessingGroup" xmlns:w14="http://schemas.microsoft.com/office/word/2010/wordml" xmlns:w="http://schemas.openxmlformats.org/wordprocessingml/2006/main" xmlns:w10="urn:schemas-microsoft-com:office:word" xmlns:wp14="http://schemas.microsoft.com/office/word/2010/wordprocessingDrawing" xmlns:v="urn:schemas-microsoft-com:vml" xmlns:o="urn:schemas-microsoft-com:office:office" xmlns:mc="http://schemas.openxmlformats.org/markup-compatibility/2006" xmlns:wpc="http://schemas.microsoft.com/office/word/2010/wordprocessingCanvas" xmlns="" val="0"/>
                         </a:ext>
                       </a:extLst>
                     </a:blip>
@@ -515,12 +483,6 @@
                 </pic:pic>
               </a:graphicData>
             </a:graphic>
-            <wp14:sizeRelH relativeFrom="page">
-              <wp14:pctWidth>0</wp14:pctWidth>
-            </wp14:sizeRelH>
-            <wp14:sizeRelV relativeFrom="page">
-              <wp14:pctHeight>0</wp14:pctHeight>
-            </wp14:sizeRelV>
           </wp:anchor>
         </w:drawing>
       </w:r>
@@ -540,7 +502,7 @@
           <w:noProof/>
         </w:rPr>
         <w:drawing>
-          <wp:inline distT="0" distB="0" distL="0" distR="0" wp14:anchorId="50095338" wp14:editId="10CA730C">
+          <wp:inline distT="0" distB="0" distL="0" distR="0">
             <wp:extent cx="2495899" cy="2495899"/>
             <wp:effectExtent l="0" t="0" r="0" b="0"/>
             <wp:docPr id="1" name="Picture 1"/>
@@ -555,10 +517,10 @@
                     <pic:cNvPicPr/>
                   </pic:nvPicPr>
                   <pic:blipFill>
-                    <a:blip r:embed="rId10">
+                    <a:blip r:embed="rId9" cstate="print">
                       <a:extLst>
                         <a:ext uri="{28A0092B-C50C-407E-A947-70E740481C1C}">
-                          <a14:useLocalDpi xmlns:a14="http://schemas.microsoft.com/office/drawing/2010/main" val="0"/>
+                          <a14:useLocalDpi xmlns:a14="http://schemas.microsoft.com/office/drawing/2010/main" xmlns:wps="http://schemas.microsoft.com/office/word/2010/wordprocessingShape" xmlns:wpi="http://schemas.microsoft.com/office/word/2010/wordprocessingInk" xmlns:wpg="http://schemas.microsoft.com/office/word/2010/wordprocessingGroup" xmlns:w14="http://schemas.microsoft.com/office/word/2010/wordml" xmlns:w="http://schemas.openxmlformats.org/wordprocessingml/2006/main" xmlns:w10="urn:schemas-microsoft-com:office:word" xmlns:wp14="http://schemas.microsoft.com/office/word/2010/wordprocessingDrawing" xmlns:v="urn:schemas-microsoft-com:vml" xmlns:o="urn:schemas-microsoft-com:office:office" xmlns:mc="http://schemas.openxmlformats.org/markup-compatibility/2006" xmlns:wpc="http://schemas.microsoft.com/office/word/2010/wordprocessingCanvas" xmlns="" val="0"/>
                         </a:ext>
                       </a:extLst>
                     </a:blip>
@@ -589,7 +551,6 @@
           <w:id w:val="91058833"/>
           <w:citation/>
         </w:sdtPr>
-        <w:sdtEndPr/>
         <w:sdtContent>
           <w:r>
             <w:fldChar w:fldCharType="begin"/>
@@ -622,7 +583,6 @@
           <w:id w:val="91058836"/>
           <w:citation/>
         </w:sdtPr>
-        <w:sdtEndPr/>
         <w:sdtContent>
           <w:r>
             <w:fldChar w:fldCharType="begin"/>
@@ -663,7 +623,7 @@
           <w:noProof/>
         </w:rPr>
         <w:drawing>
-          <wp:inline distT="0" distB="0" distL="0" distR="0" wp14:anchorId="41AC55D2" wp14:editId="0B65378D">
+          <wp:inline distT="0" distB="0" distL="0" distR="0">
             <wp:extent cx="5426015" cy="5426015"/>
             <wp:effectExtent l="0" t="0" r="0" b="0"/>
             <wp:docPr id="3" name="Picture 3"/>
@@ -678,10 +638,10 @@
                     <pic:cNvPicPr/>
                   </pic:nvPicPr>
                   <pic:blipFill>
-                    <a:blip r:embed="rId11">
+                    <a:blip r:embed="rId10" cstate="print">
                       <a:extLst>
                         <a:ext uri="{28A0092B-C50C-407E-A947-70E740481C1C}">
-                          <a14:useLocalDpi xmlns:a14="http://schemas.microsoft.com/office/drawing/2010/main" val="0"/>
+                          <a14:useLocalDpi xmlns:a14="http://schemas.microsoft.com/office/drawing/2010/main" xmlns:wps="http://schemas.microsoft.com/office/word/2010/wordprocessingShape" xmlns:wpi="http://schemas.microsoft.com/office/word/2010/wordprocessingInk" xmlns:wpg="http://schemas.microsoft.com/office/word/2010/wordprocessingGroup" xmlns:w14="http://schemas.microsoft.com/office/word/2010/wordml" xmlns:w="http://schemas.openxmlformats.org/wordprocessingml/2006/main" xmlns:w10="urn:schemas-microsoft-com:office:word" xmlns:wp14="http://schemas.microsoft.com/office/word/2010/wordprocessingDrawing" xmlns:v="urn:schemas-microsoft-com:vml" xmlns:o="urn:schemas-microsoft-com:office:office" xmlns:mc="http://schemas.openxmlformats.org/markup-compatibility/2006" xmlns:wpc="http://schemas.microsoft.com/office/word/2010/wordprocessingCanvas" xmlns="" val="0"/>
                         </a:ext>
                       </a:extLst>
                     </a:blip>
@@ -714,7 +674,7 @@
           <w:noProof/>
         </w:rPr>
         <w:drawing>
-          <wp:anchor distT="0" distB="0" distL="114300" distR="114300" simplePos="0" relativeHeight="251661312" behindDoc="0" locked="0" layoutInCell="1" allowOverlap="1" wp14:anchorId="09AAE5DB" wp14:editId="7C40B8A7">
+          <wp:anchor distT="0" distB="0" distL="114300" distR="114300" simplePos="0" relativeHeight="251661312" behindDoc="0" locked="0" layoutInCell="1" allowOverlap="1">
             <wp:simplePos x="0" y="0"/>
             <wp:positionH relativeFrom="column">
               <wp:posOffset>3661410</wp:posOffset>
@@ -737,10 +697,10 @@
                     <pic:cNvPicPr/>
                   </pic:nvPicPr>
                   <pic:blipFill>
-                    <a:blip r:embed="rId12">
+                    <a:blip r:embed="rId11" cstate="print">
                       <a:extLst>
                         <a:ext uri="{28A0092B-C50C-407E-A947-70E740481C1C}">
-                          <a14:useLocalDpi xmlns:a14="http://schemas.microsoft.com/office/drawing/2010/main" val="0"/>
+                          <a14:useLocalDpi xmlns:a14="http://schemas.microsoft.com/office/drawing/2010/main" xmlns:wps="http://schemas.microsoft.com/office/word/2010/wordprocessingShape" xmlns:wpi="http://schemas.microsoft.com/office/word/2010/wordprocessingInk" xmlns:wpg="http://schemas.microsoft.com/office/word/2010/wordprocessingGroup" xmlns:w14="http://schemas.microsoft.com/office/word/2010/wordml" xmlns:w="http://schemas.openxmlformats.org/wordprocessingml/2006/main" xmlns:w10="urn:schemas-microsoft-com:office:word" xmlns:wp14="http://schemas.microsoft.com/office/word/2010/wordprocessingDrawing" xmlns:v="urn:schemas-microsoft-com:vml" xmlns:o="urn:schemas-microsoft-com:office:office" xmlns:mc="http://schemas.openxmlformats.org/markup-compatibility/2006" xmlns:wpc="http://schemas.microsoft.com/office/word/2010/wordprocessingCanvas" xmlns="" val="0"/>
                         </a:ext>
                       </a:extLst>
                     </a:blip>
@@ -760,12 +720,6 @@
                 </pic:pic>
               </a:graphicData>
             </a:graphic>
-            <wp14:sizeRelH relativeFrom="page">
-              <wp14:pctWidth>0</wp14:pctWidth>
-            </wp14:sizeRelH>
-            <wp14:sizeRelV relativeFrom="page">
-              <wp14:pctHeight>0</wp14:pctHeight>
-            </wp14:sizeRelV>
           </wp:anchor>
         </w:drawing>
       </w:r>
@@ -794,7 +748,6 @@
           <w:id w:val="91058834"/>
           <w:citation/>
         </w:sdtPr>
-        <w:sdtEndPr/>
         <w:sdtContent>
           <w:r>
             <w:fldChar w:fldCharType="begin"/>
@@ -1011,7 +964,7 @@
           <w:noProof/>
         </w:rPr>
         <w:drawing>
-          <wp:anchor distT="0" distB="0" distL="114300" distR="114300" simplePos="0" relativeHeight="251662336" behindDoc="0" locked="0" layoutInCell="1" allowOverlap="1" wp14:anchorId="7EB258EE" wp14:editId="1B0A8DFC">
+          <wp:anchor distT="0" distB="0" distL="114300" distR="114300" simplePos="0" relativeHeight="251662336" behindDoc="0" locked="0" layoutInCell="1" allowOverlap="1">
             <wp:simplePos x="0" y="0"/>
             <wp:positionH relativeFrom="column">
               <wp:posOffset>305435</wp:posOffset>
@@ -1034,10 +987,10 @@
                     <pic:cNvPicPr/>
                   </pic:nvPicPr>
                   <pic:blipFill>
-                    <a:blip r:embed="rId13">
+                    <a:blip r:embed="rId12" cstate="print">
                       <a:extLst>
                         <a:ext uri="{28A0092B-C50C-407E-A947-70E740481C1C}">
-                          <a14:useLocalDpi xmlns:a14="http://schemas.microsoft.com/office/drawing/2010/main" val="0"/>
+                          <a14:useLocalDpi xmlns:a14="http://schemas.microsoft.com/office/drawing/2010/main" xmlns:wps="http://schemas.microsoft.com/office/word/2010/wordprocessingShape" xmlns:wpi="http://schemas.microsoft.com/office/word/2010/wordprocessingInk" xmlns:wpg="http://schemas.microsoft.com/office/word/2010/wordprocessingGroup" xmlns:w14="http://schemas.microsoft.com/office/word/2010/wordml" xmlns:w="http://schemas.openxmlformats.org/wordprocessingml/2006/main" xmlns:w10="urn:schemas-microsoft-com:office:word" xmlns:wp14="http://schemas.microsoft.com/office/word/2010/wordprocessingDrawing" xmlns:v="urn:schemas-microsoft-com:vml" xmlns:o="urn:schemas-microsoft-com:office:office" xmlns:mc="http://schemas.openxmlformats.org/markup-compatibility/2006" xmlns:wpc="http://schemas.microsoft.com/office/word/2010/wordprocessingCanvas" xmlns="" val="0"/>
                         </a:ext>
                       </a:extLst>
                     </a:blip>
@@ -1057,12 +1010,6 @@
                 </pic:pic>
               </a:graphicData>
             </a:graphic>
-            <wp14:sizeRelH relativeFrom="page">
-              <wp14:pctWidth>0</wp14:pctWidth>
-            </wp14:sizeRelH>
-            <wp14:sizeRelV relativeFrom="page">
-              <wp14:pctHeight>0</wp14:pctHeight>
-            </wp14:sizeRelV>
           </wp:anchor>
         </w:drawing>
       </w:r>
@@ -1152,7 +1099,7 @@
           <w:noProof/>
         </w:rPr>
         <w:drawing>
-          <wp:anchor distT="0" distB="0" distL="114300" distR="114300" simplePos="0" relativeHeight="251659264" behindDoc="0" locked="0" layoutInCell="1" allowOverlap="1" wp14:anchorId="5E50A58A" wp14:editId="56EB7885">
+          <wp:anchor distT="0" distB="0" distL="114300" distR="114300" simplePos="0" relativeHeight="251659264" behindDoc="0" locked="0" layoutInCell="1" allowOverlap="1">
             <wp:simplePos x="0" y="0"/>
             <wp:positionH relativeFrom="column">
               <wp:posOffset>103505</wp:posOffset>
@@ -1175,10 +1122,10 @@
                     <pic:cNvPicPr/>
                   </pic:nvPicPr>
                   <pic:blipFill>
-                    <a:blip r:embed="rId14">
+                    <a:blip r:embed="rId13" cstate="print">
                       <a:extLst>
                         <a:ext uri="{28A0092B-C50C-407E-A947-70E740481C1C}">
-                          <a14:useLocalDpi xmlns:a14="http://schemas.microsoft.com/office/drawing/2010/main" val="0"/>
+                          <a14:useLocalDpi xmlns:a14="http://schemas.microsoft.com/office/drawing/2010/main" xmlns:wps="http://schemas.microsoft.com/office/word/2010/wordprocessingShape" xmlns:wpi="http://schemas.microsoft.com/office/word/2010/wordprocessingInk" xmlns:wpg="http://schemas.microsoft.com/office/word/2010/wordprocessingGroup" xmlns:w14="http://schemas.microsoft.com/office/word/2010/wordml" xmlns:w="http://schemas.openxmlformats.org/wordprocessingml/2006/main" xmlns:w10="urn:schemas-microsoft-com:office:word" xmlns:wp14="http://schemas.microsoft.com/office/word/2010/wordprocessingDrawing" xmlns:v="urn:schemas-microsoft-com:vml" xmlns:o="urn:schemas-microsoft-com:office:office" xmlns:mc="http://schemas.openxmlformats.org/markup-compatibility/2006" xmlns:wpc="http://schemas.microsoft.com/office/word/2010/wordprocessingCanvas" xmlns="" val="0"/>
                         </a:ext>
                       </a:extLst>
                     </a:blip>
@@ -1198,12 +1145,6 @@
                 </pic:pic>
               </a:graphicData>
             </a:graphic>
-            <wp14:sizeRelH relativeFrom="page">
-              <wp14:pctWidth>0</wp14:pctWidth>
-            </wp14:sizeRelH>
-            <wp14:sizeRelV relativeFrom="page">
-              <wp14:pctHeight>0</wp14:pctHeight>
-            </wp14:sizeRelV>
           </wp:anchor>
         </w:drawing>
       </w:r>
@@ -1264,23 +1205,150 @@
         <w:pStyle w:val="body-pp1"/>
       </w:pPr>
       <w:r>
-        <w:t xml:space="preserve">Walls and gun caches are the simplest agents. They do not interact with the other agents per se. Rather, they make calculations that help the mobile agents interact with them. Both calculate whether another agent is within its bounds. Gun caches also keep track of how many guns they contain. Walls keep track of </w:t>
-      </w:r>
-      <w:r>
-        <w:t>which side of it another agent is on</w:t>
-      </w:r>
-      <w:r>
-        <w:t>, what its closest point to the agent is, and how far the agent is.</w:t>
+        <w:t>Walls and gun caches are the simplest agents. They do not interact with the other agents per se. Rather, they make calculations that help the mobile agents interact with them. Both calculate whether another agent is within its bounds. Gun caches also keep track of how many guns they contain.</w:t>
+      </w:r>
+      <w:r>
+        <w:t xml:space="preserve">  The visual appearance of the gun caches is dependent on the number of weapons inside.  More guns represent a visually larger gun cache. </w:t>
+      </w:r>
+      <w:r>
+        <w:t xml:space="preserve"> </w:t>
       </w:r>
     </w:p>
     <w:p>
       <w:pPr>
         <w:pStyle w:val="body-pp1"/>
-      </w:pPr>
+        <w:ind w:firstLine="270"/>
+      </w:pPr>
+      <w:r>
+        <w:t xml:space="preserve">Walls </w:t>
+      </w:r>
+      <w:r>
+        <w:t>are used to determine</w:t>
+      </w:r>
+      <w:r>
+        <w:t xml:space="preserve"> </w:t>
+      </w:r>
+      <w:r>
+        <w:t xml:space="preserve">which side of it </w:t>
+      </w:r>
+      <w:r>
+        <w:t>an</w:t>
+      </w:r>
+      <w:r>
+        <w:t xml:space="preserve"> agent is on</w:t>
+      </w:r>
+      <w:r>
+        <w:t>, what its closest point to the agent is</w:t>
+      </w:r>
+      <w:r>
+        <w:t xml:space="preserve"> on the wall</w:t>
+      </w:r>
+      <w:r>
+        <w:t>, and how far the agent is</w:t>
+      </w:r>
+      <w:r>
+        <w:t xml:space="preserve"> from this point</w:t>
+      </w:r>
+      <w:r>
+        <w:t>.</w:t>
+      </w:r>
+      <w:r>
+        <w:t xml:space="preserve">  Walls utilize an exponential repulsion force based on the inverse of the distance to the wall: </w:t>
+      </w:r>
     </w:p>
     <w:p>
       <w:pPr>
         <w:pStyle w:val="body-pp"/>
+        <w:jc w:val="center"/>
+      </w:pPr>
+      <m:oMathPara>
+        <m:oMath>
+          <m:sSub>
+            <m:sSubPr>
+              <m:ctrlPr>
+                <w:rPr>
+                  <w:rFonts w:ascii="Cambria Math" w:hAnsi="Cambria Math"/>
+                  <w:i/>
+                </w:rPr>
+              </m:ctrlPr>
+            </m:sSubPr>
+            <m:e>
+              <m:r>
+                <w:rPr>
+                  <w:rFonts w:ascii="Cambria Math" w:hAnsi="Cambria Math"/>
+                </w:rPr>
+                <m:t>F</m:t>
+              </m:r>
+            </m:e>
+            <m:sub>
+              <m:r>
+                <w:rPr>
+                  <w:rFonts w:ascii="Cambria Math" w:hAnsi="Cambria Math"/>
+                </w:rPr>
+                <m:t>w</m:t>
+              </m:r>
+            </m:sub>
+          </m:sSub>
+          <m:r>
+            <w:rPr>
+              <w:rFonts w:ascii="Cambria Math" w:hAnsi="Cambria Math"/>
+            </w:rPr>
+            <m:t>=</m:t>
+          </m:r>
+          <m:sSup>
+            <m:sSupPr>
+              <m:ctrlPr>
+                <w:rPr>
+                  <w:rFonts w:ascii="Cambria Math" w:hAnsi="Cambria Math"/>
+                  <w:i/>
+                </w:rPr>
+              </m:ctrlPr>
+            </m:sSupPr>
+            <m:e>
+              <m:r>
+                <w:rPr>
+                  <w:rFonts w:ascii="Cambria Math" w:hAnsi="Cambria Math"/>
+                </w:rPr>
+                <m:t>e</m:t>
+              </m:r>
+            </m:e>
+            <m:sup>
+              <m:r>
+                <w:rPr>
+                  <w:rFonts w:ascii="Cambria Math" w:hAnsi="Cambria Math"/>
+                </w:rPr>
+                <m:t>1/D</m:t>
+              </m:r>
+            </m:sup>
+          </m:sSup>
+        </m:oMath>
+      </m:oMathPara>
+    </w:p>
+    <w:p>
+      <w:pPr>
+        <w:pStyle w:val="body-pp"/>
+        <w:jc w:val="center"/>
+      </w:pPr>
+    </w:p>
+    <w:p>
+      <w:pPr>
+        <w:pStyle w:val="body-pp1"/>
+      </w:pPr>
+      <w:r>
+        <w:t>This exponential approach forces agents to go around walls.  By using an exponential function the force will dominate the closer they get to the wall and effectively making the wall an impassable obstacle.</w:t>
+      </w:r>
+    </w:p>
+    <w:p>
+      <w:pPr>
+        <w:pStyle w:val="body-pp"/>
+      </w:pPr>
+      <w:r>
+        <w:t xml:space="preserve">The levels are generated procedurally by placing a number of custom-made buildings on the map.  This makes the runs of the program significantly different from one run to another.  This approach ensures that particular advantageous structures won't persist over a number of trials.    </w:t>
+      </w:r>
+    </w:p>
+    <w:p>
+      <w:pPr>
+        <w:pStyle w:val="body-pp"/>
       </w:pPr>
     </w:p>
     <w:p>
@@ -1288,50 +1356,1787 @@
         <w:pStyle w:val="Heading2"/>
       </w:pPr>
       <w:r>
-        <w:t>Conclusion</w:t>
-      </w:r>
-    </w:p>
-    <w:p>
-      <w:pPr>
+        <w:t>Experiments</w:t>
+      </w:r>
+    </w:p>
+    <w:p>
+      <w:pPr>
+        <w:pStyle w:val="body-pp1"/>
+      </w:pPr>
+      <w:r>
+        <w:t>A number of experiments were carried out with the model to determine the effect of the different factors.</w:t>
+      </w:r>
+    </w:p>
+    <w:p>
+      <w:pPr>
+        <w:pStyle w:val="body-pp"/>
+        <w:numPr>
+          <w:ilvl w:val="0"/>
+          <w:numId w:val="13"/>
+        </w:numPr>
+        <w:ind w:left="540" w:hanging="270"/>
+      </w:pPr>
+      <w:r>
+        <w:rPr>
+          <w:b/>
+        </w:rPr>
+        <w:lastRenderedPageBreak/>
+        <w:t>Mass</w:t>
+      </w:r>
+      <w:r>
+        <w:t xml:space="preserve"> – The mass of the agent determines how quickly the forces acting on it will accelerate it.  Values between 1-10 were most effective.</w:t>
+      </w:r>
+    </w:p>
+    <w:p>
+      <w:pPr>
+        <w:pStyle w:val="body-pp"/>
+        <w:ind w:left="540" w:firstLine="0"/>
+      </w:pPr>
+    </w:p>
+    <w:p>
+      <w:pPr>
+        <w:pStyle w:val="body-pp"/>
+        <w:numPr>
+          <w:ilvl w:val="0"/>
+          <w:numId w:val="13"/>
+        </w:numPr>
+        <w:ind w:left="540" w:hanging="270"/>
+      </w:pPr>
+      <w:r>
+        <w:rPr>
+          <w:b/>
+        </w:rPr>
+        <w:t>Sight Range</w:t>
+      </w:r>
+      <w:r>
+        <w:rPr>
+          <w:b/>
+        </w:rPr>
+        <w:t xml:space="preserve"> </w:t>
+      </w:r>
+      <w:r>
+        <w:t xml:space="preserve">– The distance that an agent can effectively see.  Once an agent of any kind is out of this range, it cannot be detected by the agent in question.  Distances of 50 to 200 work especially well.  The lower the sight range, the less likely the humans are to flock together.  Zombies with short sight ranges can easily lose humans during a chase through obstacles.  With full vision, wherein every agent can see every other agent, the humans quickly form into an enormous slow moving group.  Zombies with unlimited vision are often ineffective due to the number of potential targets from which they can choose. </w:t>
+      </w:r>
+    </w:p>
+    <w:p>
+      <w:pPr>
+        <w:pStyle w:val="body-pp"/>
+        <w:ind w:left="540" w:firstLine="0"/>
+      </w:pPr>
+      <w:r>
+        <w:t xml:space="preserve"> </w:t>
+      </w:r>
+    </w:p>
+    <w:p>
+      <w:pPr>
+        <w:pStyle w:val="body-pp"/>
+        <w:numPr>
+          <w:ilvl w:val="0"/>
+          <w:numId w:val="13"/>
+        </w:numPr>
+        <w:ind w:left="540" w:hanging="270"/>
+      </w:pPr>
+      <w:r>
+        <w:rPr>
+          <w:b/>
+        </w:rPr>
+        <w:t>Field of View Angle</w:t>
+      </w:r>
+      <w:r>
+        <w:t xml:space="preserve"> – The angle with which the</w:t>
+      </w:r>
+      <w:r>
+        <w:t xml:space="preserve"> mobile agents, zombies and humans, can detect other mobile agents.  In order for an armed human to shoot a zombie the zombie must be within the human's field of view.  Narrow fields of view—those below 90</w:t>
+      </w:r>
+      <w:r>
+        <w:rPr>
+          <w:b/>
+          <w:bCs/>
+        </w:rPr>
+        <w:t>°</w:t>
+      </w:r>
+      <w:r>
+        <w:t>—</w:t>
+      </w:r>
+      <w:r>
+        <w:t xml:space="preserve">were extremely ineffective as zombies would have trouble tracking and chasing people.  Given low fields of view, humans would form very tenuous flocks that would easily split or otherwise dissolve.        </w:t>
+      </w:r>
+      <w:r>
+        <w:t xml:space="preserve"> </w:t>
+      </w:r>
+    </w:p>
+    <w:p>
+      <w:pPr>
+        <w:pStyle w:val="body-pp"/>
+        <w:ind w:left="540" w:firstLine="0"/>
+      </w:pPr>
+      <w:r>
+        <w:t xml:space="preserve"> </w:t>
+      </w:r>
+    </w:p>
+    <w:p>
+      <w:pPr>
+        <w:pStyle w:val="body-pp"/>
+        <w:numPr>
+          <w:ilvl w:val="0"/>
+          <w:numId w:val="13"/>
+        </w:numPr>
+        <w:ind w:left="540" w:hanging="270"/>
+      </w:pPr>
+      <w:r>
+        <w:rPr>
+          <w:b/>
+          <w:noProof/>
+        </w:rPr>
+        <w:drawing>
+          <wp:anchor distT="0" distB="0" distL="114300" distR="114300" simplePos="0" relativeHeight="251665408" behindDoc="0" locked="0" layoutInCell="1" allowOverlap="1">
+            <wp:simplePos x="0" y="0"/>
+            <wp:positionH relativeFrom="column">
+              <wp:posOffset>3376930</wp:posOffset>
+            </wp:positionH>
+            <wp:positionV relativeFrom="paragraph">
+              <wp:posOffset>181610</wp:posOffset>
+            </wp:positionV>
+            <wp:extent cx="829310" cy="845820"/>
+            <wp:effectExtent l="0" t="19050" r="85090" b="49530"/>
+            <wp:wrapSquare wrapText="bothSides"/>
+            <wp:docPr id="11" name="Picture 1"/>
+            <wp:cNvGraphicFramePr>
+              <a:graphicFrameLocks xmlns:a="http://schemas.openxmlformats.org/drawingml/2006/main" noChangeAspect="1"/>
+            </wp:cNvGraphicFramePr>
+            <a:graphic xmlns:a="http://schemas.openxmlformats.org/drawingml/2006/main">
+              <a:graphicData uri="http://schemas.openxmlformats.org/drawingml/2006/picture">
+                <pic:pic xmlns:pic="http://schemas.openxmlformats.org/drawingml/2006/picture">
+                  <pic:nvPicPr>
+                    <pic:cNvPr id="0" name="Picture 1"/>
+                    <pic:cNvPicPr>
+                      <a:picLocks noChangeAspect="1" noChangeArrowheads="1"/>
+                    </pic:cNvPicPr>
+                  </pic:nvPicPr>
+                  <pic:blipFill>
+                    <a:blip r:embed="rId14" cstate="print"/>
+                    <a:srcRect/>
+                    <a:stretch>
+                      <a:fillRect/>
+                    </a:stretch>
+                  </pic:blipFill>
+                  <pic:spPr bwMode="auto">
+                    <a:xfrm>
+                      <a:off x="0" y="0"/>
+                      <a:ext cx="829310" cy="845820"/>
+                    </a:xfrm>
+                    <a:prstGeom prst="rect">
+                      <a:avLst/>
+                    </a:prstGeom>
+                    <a:noFill/>
+                    <a:ln w="9525">
+                      <a:noFill/>
+                      <a:miter lim="800000"/>
+                      <a:headEnd/>
+                      <a:tailEnd/>
+                    </a:ln>
+                    <a:effectLst>
+                      <a:outerShdw blurRad="50800" dist="38100" dir="2700000" algn="tl" rotWithShape="0">
+                        <a:prstClr val="black">
+                          <a:alpha val="40000"/>
+                        </a:prstClr>
+                      </a:outerShdw>
+                    </a:effectLst>
+                  </pic:spPr>
+                </pic:pic>
+              </a:graphicData>
+            </a:graphic>
+          </wp:anchor>
+        </w:drawing>
+      </w:r>
+      <w:r>
+        <w:rPr>
+          <w:b/>
+          <w:noProof/>
+        </w:rPr>
+        <w:drawing>
+          <wp:anchor distT="0" distB="0" distL="114300" distR="114300" simplePos="0" relativeHeight="251664384" behindDoc="0" locked="0" layoutInCell="1" allowOverlap="1">
+            <wp:simplePos x="0" y="0"/>
+            <wp:positionH relativeFrom="column">
+              <wp:posOffset>2125980</wp:posOffset>
+            </wp:positionH>
+            <wp:positionV relativeFrom="paragraph">
+              <wp:posOffset>1294130</wp:posOffset>
+            </wp:positionV>
+            <wp:extent cx="924560" cy="751205"/>
+            <wp:effectExtent l="0" t="19050" r="85090" b="48895"/>
+            <wp:wrapSquare wrapText="bothSides"/>
+            <wp:docPr id="5" name="Picture 3"/>
+            <wp:cNvGraphicFramePr/>
+            <a:graphic xmlns:a="http://schemas.openxmlformats.org/drawingml/2006/main">
+              <a:graphicData uri="http://schemas.openxmlformats.org/drawingml/2006/picture">
+                <pic:pic xmlns:pic="http://schemas.openxmlformats.org/drawingml/2006/picture">
+                  <pic:nvPicPr>
+                    <pic:cNvPr id="2050" name="Picture 2"/>
+                    <pic:cNvPicPr>
+                      <a:picLocks noChangeAspect="1" noChangeArrowheads="1"/>
+                    </pic:cNvPicPr>
+                  </pic:nvPicPr>
+                  <pic:blipFill>
+                    <a:blip r:embed="rId15" cstate="print">
+                      <a:extLst>
+                        <a:ext uri="{28A0092B-C50C-407E-A947-70E740481C1C}">
+                          <a14:useLocalDpi xmlns="" xmlns:p="http://schemas.openxmlformats.org/presentationml/2006/main" xmlns:a14="http://schemas.microsoft.com/office/drawing/2010/main" xmlns:lc="http://schemas.openxmlformats.org/drawingml/2006/lockedCanvas" val="0"/>
+                        </a:ext>
+                      </a:extLst>
+                    </a:blip>
+                    <a:srcRect/>
+                    <a:stretch>
+                      <a:fillRect/>
+                    </a:stretch>
+                  </pic:blipFill>
+                  <pic:spPr bwMode="auto">
+                    <a:xfrm>
+                      <a:off x="0" y="0"/>
+                      <a:ext cx="924560" cy="751205"/>
+                    </a:xfrm>
+                    <a:prstGeom prst="rect">
+                      <a:avLst/>
+                    </a:prstGeom>
+                    <a:noFill/>
+                    <a:ln>
+                      <a:noFill/>
+                    </a:ln>
+                    <a:effectLst>
+                      <a:outerShdw blurRad="50800" dist="38100" dir="2700000" algn="tl" rotWithShape="0">
+                        <a:prstClr val="black">
+                          <a:alpha val="40000"/>
+                        </a:prstClr>
+                      </a:outerShdw>
+                    </a:effectLst>
+                    <a:extLst>
+                      <a:ext uri="{909E8E84-426E-40DD-AFC4-6F175D3DCCD1}">
+                        <a14:hiddenFill xmlns="" xmlns:p="http://schemas.openxmlformats.org/presentationml/2006/main" xmlns:a14="http://schemas.microsoft.com/office/drawing/2010/main" xmlns:lc="http://schemas.openxmlformats.org/drawingml/2006/lockedCanvas">
+                          <a:solidFill>
+                            <a:schemeClr val="accent1"/>
+                          </a:solidFill>
+                        </a14:hiddenFill>
+                      </a:ext>
+                      <a:ext uri="{91240B29-F687-4F45-9708-019B960494DF}">
+                        <a14:hiddenLine xmlns="" xmlns:p="http://schemas.openxmlformats.org/presentationml/2006/main" xmlns:a14="http://schemas.microsoft.com/office/drawing/2010/main" xmlns:lc="http://schemas.openxmlformats.org/drawingml/2006/lockedCanvas" w="9525">
+                          <a:solidFill>
+                            <a:schemeClr val="tx1"/>
+                          </a:solidFill>
+                          <a:miter lim="800000"/>
+                          <a:headEnd/>
+                          <a:tailEnd/>
+                        </a14:hiddenLine>
+                      </a:ext>
+                      <a:ext uri="{AF507438-7753-43E0-B8FC-AC1667EBCBE1}">
+                        <a14:hiddenEffects xmlns="" xmlns:p="http://schemas.openxmlformats.org/presentationml/2006/main" xmlns:a14="http://schemas.microsoft.com/office/drawing/2010/main" xmlns:lc="http://schemas.openxmlformats.org/drawingml/2006/lockedCanvas">
+                          <a:effectLst>
+                            <a:outerShdw dist="35921" dir="2700000" algn="ctr" rotWithShape="0">
+                              <a:schemeClr val="bg2"/>
+                            </a:outerShdw>
+                          </a:effectLst>
+                        </a14:hiddenEffects>
+                      </a:ext>
+                    </a:extLst>
+                  </pic:spPr>
+                </pic:pic>
+              </a:graphicData>
+            </a:graphic>
+          </wp:anchor>
+        </w:drawing>
+      </w:r>
+      <w:r>
+        <w:rPr>
+          <w:b/>
+          <w:noProof/>
+        </w:rPr>
+        <w:drawing>
+          <wp:anchor distT="0" distB="0" distL="114300" distR="114300" simplePos="0" relativeHeight="251663360" behindDoc="0" locked="0" layoutInCell="1" allowOverlap="1">
+            <wp:simplePos x="0" y="0"/>
+            <wp:positionH relativeFrom="column">
+              <wp:posOffset>2178050</wp:posOffset>
+            </wp:positionH>
+            <wp:positionV relativeFrom="paragraph">
+              <wp:posOffset>388620</wp:posOffset>
+            </wp:positionV>
+            <wp:extent cx="847090" cy="829310"/>
+            <wp:effectExtent l="0" t="19050" r="67310" b="66040"/>
+            <wp:wrapSquare wrapText="bothSides"/>
+            <wp:docPr id="7" name="Picture 4"/>
+            <wp:cNvGraphicFramePr/>
+            <a:graphic xmlns:a="http://schemas.openxmlformats.org/drawingml/2006/main">
+              <a:graphicData uri="http://schemas.openxmlformats.org/drawingml/2006/picture">
+                <pic:pic xmlns:pic="http://schemas.openxmlformats.org/drawingml/2006/picture">
+                  <pic:nvPicPr>
+                    <pic:cNvPr id="2051" name="Picture 3"/>
+                    <pic:cNvPicPr>
+                      <a:picLocks noChangeAspect="1" noChangeArrowheads="1"/>
+                    </pic:cNvPicPr>
+                  </pic:nvPicPr>
+                  <pic:blipFill>
+                    <a:blip r:embed="rId16" cstate="print">
+                      <a:extLst>
+                        <a:ext uri="{28A0092B-C50C-407E-A947-70E740481C1C}">
+                          <a14:useLocalDpi xmlns="" xmlns:p="http://schemas.openxmlformats.org/presentationml/2006/main" xmlns:a14="http://schemas.microsoft.com/office/drawing/2010/main" xmlns:lc="http://schemas.openxmlformats.org/drawingml/2006/lockedCanvas" val="0"/>
+                        </a:ext>
+                      </a:extLst>
+                    </a:blip>
+                    <a:srcRect/>
+                    <a:stretch>
+                      <a:fillRect/>
+                    </a:stretch>
+                  </pic:blipFill>
+                  <pic:spPr bwMode="auto">
+                    <a:xfrm>
+                      <a:off x="0" y="0"/>
+                      <a:ext cx="847090" cy="829310"/>
+                    </a:xfrm>
+                    <a:prstGeom prst="rect">
+                      <a:avLst/>
+                    </a:prstGeom>
+                    <a:noFill/>
+                    <a:ln>
+                      <a:noFill/>
+                    </a:ln>
+                    <a:effectLst>
+                      <a:outerShdw blurRad="50800" dist="38100" dir="2700000" algn="tl" rotWithShape="0">
+                        <a:prstClr val="black">
+                          <a:alpha val="40000"/>
+                        </a:prstClr>
+                      </a:outerShdw>
+                    </a:effectLst>
+                    <a:extLst>
+                      <a:ext uri="{909E8E84-426E-40DD-AFC4-6F175D3DCCD1}">
+                        <a14:hiddenFill xmlns="" xmlns:p="http://schemas.openxmlformats.org/presentationml/2006/main" xmlns:a14="http://schemas.microsoft.com/office/drawing/2010/main" xmlns:lc="http://schemas.openxmlformats.org/drawingml/2006/lockedCanvas">
+                          <a:solidFill>
+                            <a:schemeClr val="accent1"/>
+                          </a:solidFill>
+                        </a14:hiddenFill>
+                      </a:ext>
+                      <a:ext uri="{91240B29-F687-4F45-9708-019B960494DF}">
+                        <a14:hiddenLine xmlns="" xmlns:p="http://schemas.openxmlformats.org/presentationml/2006/main" xmlns:a14="http://schemas.microsoft.com/office/drawing/2010/main" xmlns:lc="http://schemas.openxmlformats.org/drawingml/2006/lockedCanvas" w="9525">
+                          <a:solidFill>
+                            <a:schemeClr val="tx1"/>
+                          </a:solidFill>
+                          <a:miter lim="800000"/>
+                          <a:headEnd/>
+                          <a:tailEnd/>
+                        </a14:hiddenLine>
+                      </a:ext>
+                      <a:ext uri="{AF507438-7753-43E0-B8FC-AC1667EBCBE1}">
+                        <a14:hiddenEffects xmlns="" xmlns:p="http://schemas.openxmlformats.org/presentationml/2006/main" xmlns:a14="http://schemas.microsoft.com/office/drawing/2010/main" xmlns:lc="http://schemas.openxmlformats.org/drawingml/2006/lockedCanvas">
+                          <a:effectLst>
+                            <a:outerShdw dist="35921" dir="2700000" algn="ctr" rotWithShape="0">
+                              <a:schemeClr val="bg2"/>
+                            </a:outerShdw>
+                          </a:effectLst>
+                        </a14:hiddenEffects>
+                      </a:ext>
+                    </a:extLst>
+                  </pic:spPr>
+                </pic:pic>
+              </a:graphicData>
+            </a:graphic>
+          </wp:anchor>
+        </w:drawing>
+      </w:r>
+      <w:r>
+        <w:rPr>
+          <w:b/>
+        </w:rPr>
+        <w:t>Max Speed</w:t>
+      </w:r>
+      <w:r>
+        <w:rPr>
+          <w:b/>
+        </w:rPr>
+        <w:t xml:space="preserve"> </w:t>
+      </w:r>
+      <w:r>
+        <w:t>–</w:t>
+      </w:r>
+      <w:r>
+        <w:t xml:space="preserve"> The maximum rate at which mobile agents may progress through the environment.  </w:t>
+      </w:r>
+      <w:r>
+        <w:t xml:space="preserve">A number of interesting patterns would occur when the humans and zombies were of equivalent speeds.  Human-zombie spirals would form under equivalent maximum speed and forces.  This is because the surrounding humans each draw the zombies outwards equally, while the zombie center would </w:t>
+      </w:r>
+      <w:proofErr w:type="spellStart"/>
+      <w:r>
+        <w:t>repel</w:t>
+      </w:r>
+      <w:proofErr w:type="spellEnd"/>
+      <w:r>
+        <w:t xml:space="preserve"> the humans that were otherwise attempting to form a flock.</w:t>
+      </w:r>
+    </w:p>
+    <w:p>
+      <w:pPr>
+        <w:pStyle w:val="body-pp"/>
+      </w:pPr>
+      <w:r>
+        <w:t xml:space="preserve">  </w:t>
+      </w:r>
+    </w:p>
+    <w:p>
+      <w:pPr>
+        <w:pStyle w:val="body-pp"/>
+        <w:ind w:left="540" w:firstLine="0"/>
+      </w:pPr>
+    </w:p>
+    <w:p>
+      <w:pPr>
+        <w:pStyle w:val="body-pp"/>
+        <w:numPr>
+          <w:ilvl w:val="0"/>
+          <w:numId w:val="13"/>
+        </w:numPr>
+        <w:ind w:left="540" w:hanging="270"/>
+      </w:pPr>
+      <w:r>
+        <w:rPr>
+          <w:b/>
+        </w:rPr>
+        <w:t xml:space="preserve">Melee </w:t>
+      </w:r>
+      <w:r>
+        <w:rPr>
+          <w:b/>
+        </w:rPr>
+        <w:t>Attack Range</w:t>
+      </w:r>
+      <w:r>
+        <w:t xml:space="preserve"> –</w:t>
+      </w:r>
+      <w:r>
+        <w:t xml:space="preserve"> The distance at which mobile agents could physically attack opposing agents.  If the attach range of the humans is larger than that of the zombies, the uptake of the disease within the groups of survivors slows drastically.  If the range of the zombies is longer the rate of infection increases drastically. </w:t>
+      </w:r>
+    </w:p>
+    <w:p>
+      <w:pPr>
+        <w:pStyle w:val="body-pp"/>
+        <w:ind w:left="540" w:firstLine="0"/>
+      </w:pPr>
+    </w:p>
+    <w:p>
+      <w:pPr>
+        <w:pStyle w:val="body-pp"/>
+        <w:numPr>
+          <w:ilvl w:val="0"/>
+          <w:numId w:val="13"/>
+        </w:numPr>
+        <w:ind w:left="540" w:hanging="270"/>
+      </w:pPr>
+      <w:r>
+        <w:rPr>
+          <w:b/>
+        </w:rPr>
+        <w:t>Melee Damage</w:t>
+      </w:r>
+      <w:r>
+        <w:rPr>
+          <w:b/>
+        </w:rPr>
+        <w:t xml:space="preserve"> </w:t>
+      </w:r>
+      <w:r>
+        <w:t>–</w:t>
+      </w:r>
+      <w:r>
+        <w:t xml:space="preserve"> The amount of damage dealt to a mobile agent by a physical attack.  For zombies a nonfatal attack will spread the disease to the human host, causing them to incubate the disease until their demise, wherein they too rise as a zombie.  Often </w:t>
+      </w:r>
+      <w:r>
+        <w:lastRenderedPageBreak/>
+        <w:t xml:space="preserve">zombies are unable to completely kill a human and merely infect the human, unbeknownst to the rest of the human's flock.   </w:t>
+      </w:r>
+    </w:p>
+    <w:p>
+      <w:pPr>
+        <w:pStyle w:val="body-pp"/>
+        <w:ind w:left="540" w:firstLine="0"/>
+      </w:pPr>
+    </w:p>
+    <w:p>
+      <w:pPr>
+        <w:pStyle w:val="body-pp"/>
+        <w:numPr>
+          <w:ilvl w:val="0"/>
+          <w:numId w:val="13"/>
+        </w:numPr>
+        <w:ind w:left="540" w:hanging="270"/>
+        <w:rPr>
+          <w:b/>
+        </w:rPr>
+      </w:pPr>
+      <w:r>
+        <w:rPr>
+          <w:b/>
+        </w:rPr>
+        <w:t>Incubating</w:t>
+      </w:r>
+      <w:r>
+        <w:rPr>
+          <w:b/>
+        </w:rPr>
+        <w:t xml:space="preserve"> Rate</w:t>
+      </w:r>
+      <w:r>
+        <w:t xml:space="preserve"> –</w:t>
+      </w:r>
+      <w:r>
+        <w:t xml:space="preserve"> The rate at which humans slowly die from the fatal disease.  Larger values cause the time from inoculation to death and therefore </w:t>
+      </w:r>
+      <w:proofErr w:type="spellStart"/>
+      <w:r>
+        <w:t>zombification</w:t>
+      </w:r>
+      <w:proofErr w:type="spellEnd"/>
+      <w:r>
+        <w:t xml:space="preserve"> to decrease.  Small values take much longer to kill incubating humans and therefore extend the lifetime of the humans.</w:t>
+      </w:r>
+    </w:p>
+    <w:p>
+      <w:pPr>
+        <w:pStyle w:val="body-pp"/>
+      </w:pPr>
+    </w:p>
+    <w:p>
+      <w:pPr>
+        <w:pStyle w:val="body-pp"/>
+        <w:rPr>
+          <w:b/>
+        </w:rPr>
+      </w:pPr>
+      <w:r>
+        <w:rPr>
+          <w:b/>
+        </w:rPr>
+        <w:t>Experiment 1:</w:t>
+      </w:r>
+    </w:p>
+    <w:tbl>
+      <w:tblPr>
+        <w:tblStyle w:val="TableGrid"/>
+        <w:tblW w:w="4689" w:type="dxa"/>
+        <w:tblInd w:w="378" w:type="dxa"/>
+        <w:tblLook w:val="04A0"/>
+      </w:tblPr>
+      <w:tblGrid>
+        <w:gridCol w:w="2070"/>
+        <w:gridCol w:w="1255"/>
+        <w:gridCol w:w="1364"/>
+      </w:tblGrid>
+      <w:tr>
+        <w:tc>
+          <w:tcPr>
+            <w:tcW w:w="2070" w:type="dxa"/>
+          </w:tcPr>
+          <w:p>
+            <w:pPr>
+              <w:pStyle w:val="body-pp"/>
+            </w:pPr>
+          </w:p>
+        </w:tc>
+        <w:tc>
+          <w:tcPr>
+            <w:tcW w:w="1255" w:type="dxa"/>
+            <w:vAlign w:val="center"/>
+          </w:tcPr>
+          <w:p>
+            <w:pPr>
+              <w:pStyle w:val="body-pp"/>
+              <w:jc w:val="center"/>
+              <w:rPr>
+                <w:b/>
+              </w:rPr>
+            </w:pPr>
+            <w:r>
+              <w:rPr>
+                <w:b/>
+              </w:rPr>
+              <w:t>Humans</w:t>
+            </w:r>
+          </w:p>
+          <w:p>
+            <w:pPr>
+              <w:pStyle w:val="body-pp"/>
+              <w:jc w:val="center"/>
+            </w:pPr>
+            <w:r>
+              <w:t>150</w:t>
+            </w:r>
+          </w:p>
+        </w:tc>
+        <w:tc>
+          <w:tcPr>
+            <w:tcW w:w="1364" w:type="dxa"/>
+            <w:vAlign w:val="center"/>
+          </w:tcPr>
+          <w:p>
+            <w:pPr>
+              <w:pStyle w:val="body-pp"/>
+              <w:jc w:val="center"/>
+              <w:rPr>
+                <w:b/>
+              </w:rPr>
+            </w:pPr>
+            <w:r>
+              <w:rPr>
+                <w:b/>
+              </w:rPr>
+              <w:t>Zombies</w:t>
+            </w:r>
+          </w:p>
+          <w:p>
+            <w:pPr>
+              <w:pStyle w:val="body-pp"/>
+              <w:jc w:val="center"/>
+            </w:pPr>
+            <w:r>
+              <w:t>25</w:t>
+            </w:r>
+          </w:p>
+        </w:tc>
+      </w:tr>
+      <w:tr>
+        <w:tc>
+          <w:tcPr>
+            <w:tcW w:w="2070" w:type="dxa"/>
+          </w:tcPr>
+          <w:p>
+            <w:pPr>
+              <w:pStyle w:val="body-pp"/>
+              <w:jc w:val="left"/>
+              <w:rPr>
+                <w:b/>
+                <w:sz w:val="18"/>
+                <w:szCs w:val="18"/>
+              </w:rPr>
+            </w:pPr>
+            <w:r>
+              <w:rPr>
+                <w:b/>
+                <w:sz w:val="18"/>
+                <w:szCs w:val="18"/>
+              </w:rPr>
+              <w:t>Mass</w:t>
+            </w:r>
+          </w:p>
+        </w:tc>
+        <w:tc>
+          <w:tcPr>
+            <w:tcW w:w="1255" w:type="dxa"/>
+          </w:tcPr>
+          <w:p>
+            <w:pPr>
+              <w:pStyle w:val="body-pp"/>
+              <w:ind w:firstLine="0"/>
+            </w:pPr>
+            <w:r>
+              <w:t>5</w:t>
+            </w:r>
+          </w:p>
+        </w:tc>
+        <w:tc>
+          <w:tcPr>
+            <w:tcW w:w="1364" w:type="dxa"/>
+          </w:tcPr>
+          <w:p>
+            <w:pPr>
+              <w:pStyle w:val="body-pp"/>
+              <w:ind w:firstLine="0"/>
+            </w:pPr>
+            <w:r>
+              <w:t>5</w:t>
+            </w:r>
+          </w:p>
+        </w:tc>
+      </w:tr>
+      <w:tr>
+        <w:tc>
+          <w:tcPr>
+            <w:tcW w:w="2070" w:type="dxa"/>
+          </w:tcPr>
+          <w:p>
+            <w:pPr>
+              <w:pStyle w:val="body-pp"/>
+              <w:jc w:val="left"/>
+              <w:rPr>
+                <w:b/>
+                <w:sz w:val="18"/>
+                <w:szCs w:val="18"/>
+              </w:rPr>
+            </w:pPr>
+            <w:r>
+              <w:rPr>
+                <w:b/>
+                <w:sz w:val="18"/>
+                <w:szCs w:val="18"/>
+              </w:rPr>
+              <w:t>Sight Range</w:t>
+            </w:r>
+          </w:p>
+        </w:tc>
+        <w:tc>
+          <w:tcPr>
+            <w:tcW w:w="1255" w:type="dxa"/>
+          </w:tcPr>
+          <w:p>
+            <w:pPr>
+              <w:pStyle w:val="body-pp"/>
+              <w:ind w:firstLine="0"/>
+            </w:pPr>
+            <w:r>
+              <w:t>100</w:t>
+            </w:r>
+          </w:p>
+        </w:tc>
+        <w:tc>
+          <w:tcPr>
+            <w:tcW w:w="1364" w:type="dxa"/>
+          </w:tcPr>
+          <w:p>
+            <w:pPr>
+              <w:pStyle w:val="body-pp"/>
+              <w:ind w:firstLine="0"/>
+            </w:pPr>
+            <w:r>
+              <w:t>120</w:t>
+            </w:r>
+          </w:p>
+        </w:tc>
+      </w:tr>
+      <w:tr>
+        <w:tc>
+          <w:tcPr>
+            <w:tcW w:w="2070" w:type="dxa"/>
+          </w:tcPr>
+          <w:p>
+            <w:pPr>
+              <w:pStyle w:val="body-pp"/>
+              <w:jc w:val="left"/>
+              <w:rPr>
+                <w:b/>
+                <w:sz w:val="18"/>
+                <w:szCs w:val="18"/>
+              </w:rPr>
+            </w:pPr>
+            <w:r>
+              <w:rPr>
+                <w:b/>
+                <w:sz w:val="18"/>
+                <w:szCs w:val="18"/>
+              </w:rPr>
+              <w:t>Field of View Angle</w:t>
+            </w:r>
+          </w:p>
+        </w:tc>
+        <w:tc>
+          <w:tcPr>
+            <w:tcW w:w="1255" w:type="dxa"/>
+          </w:tcPr>
+          <w:p>
+            <w:pPr>
+              <w:pStyle w:val="body-pp"/>
+              <w:ind w:firstLine="0"/>
+            </w:pPr>
+            <w:r>
+              <w:t>120</w:t>
+            </w:r>
+            <w:r>
+              <w:rPr>
+                <w:b/>
+                <w:bCs/>
+              </w:rPr>
+              <w:t>°</w:t>
+            </w:r>
+          </w:p>
+        </w:tc>
+        <w:tc>
+          <w:tcPr>
+            <w:tcW w:w="1364" w:type="dxa"/>
+          </w:tcPr>
+          <w:p>
+            <w:pPr>
+              <w:pStyle w:val="body-pp"/>
+              <w:ind w:firstLine="0"/>
+            </w:pPr>
+            <w:r>
+              <w:t>160</w:t>
+            </w:r>
+            <w:r>
+              <w:rPr>
+                <w:b/>
+                <w:bCs/>
+              </w:rPr>
+              <w:t>°</w:t>
+            </w:r>
+          </w:p>
+        </w:tc>
+      </w:tr>
+      <w:tr>
+        <w:tc>
+          <w:tcPr>
+            <w:tcW w:w="2070" w:type="dxa"/>
+          </w:tcPr>
+          <w:p>
+            <w:pPr>
+              <w:pStyle w:val="body-pp"/>
+              <w:jc w:val="left"/>
+              <w:rPr>
+                <w:b/>
+                <w:sz w:val="18"/>
+                <w:szCs w:val="18"/>
+              </w:rPr>
+            </w:pPr>
+            <w:r>
+              <w:rPr>
+                <w:b/>
+                <w:sz w:val="18"/>
+                <w:szCs w:val="18"/>
+              </w:rPr>
+              <w:t>Max Speed</w:t>
+            </w:r>
+          </w:p>
+        </w:tc>
+        <w:tc>
+          <w:tcPr>
+            <w:tcW w:w="1255" w:type="dxa"/>
+          </w:tcPr>
+          <w:p>
+            <w:pPr>
+              <w:pStyle w:val="body-pp"/>
+              <w:ind w:firstLine="0"/>
+            </w:pPr>
+            <w:r>
+              <w:t>1.2</w:t>
+            </w:r>
+          </w:p>
+        </w:tc>
+        <w:tc>
+          <w:tcPr>
+            <w:tcW w:w="1364" w:type="dxa"/>
+          </w:tcPr>
+          <w:p>
+            <w:pPr>
+              <w:pStyle w:val="body-pp"/>
+              <w:ind w:firstLine="0"/>
+            </w:pPr>
+            <w:r>
+              <w:t>0.85</w:t>
+            </w:r>
+          </w:p>
+        </w:tc>
+      </w:tr>
+      <w:tr>
+        <w:tc>
+          <w:tcPr>
+            <w:tcW w:w="2070" w:type="dxa"/>
+          </w:tcPr>
+          <w:p>
+            <w:pPr>
+              <w:pStyle w:val="body-pp"/>
+              <w:jc w:val="left"/>
+              <w:rPr>
+                <w:b/>
+                <w:sz w:val="18"/>
+                <w:szCs w:val="18"/>
+              </w:rPr>
+            </w:pPr>
+            <w:r>
+              <w:rPr>
+                <w:b/>
+                <w:sz w:val="18"/>
+                <w:szCs w:val="18"/>
+              </w:rPr>
+              <w:t>Melee Attack Range</w:t>
+            </w:r>
+          </w:p>
+        </w:tc>
+        <w:tc>
+          <w:tcPr>
+            <w:tcW w:w="1255" w:type="dxa"/>
+          </w:tcPr>
+          <w:p>
+            <w:pPr>
+              <w:pStyle w:val="body-pp"/>
+              <w:ind w:firstLine="0"/>
+            </w:pPr>
+            <w:r>
+              <w:t>5</w:t>
+            </w:r>
+          </w:p>
+        </w:tc>
+        <w:tc>
+          <w:tcPr>
+            <w:tcW w:w="1364" w:type="dxa"/>
+          </w:tcPr>
+          <w:p>
+            <w:pPr>
+              <w:pStyle w:val="body-pp"/>
+              <w:ind w:firstLine="0"/>
+            </w:pPr>
+            <w:r>
+              <w:t>10</w:t>
+            </w:r>
+          </w:p>
+        </w:tc>
+      </w:tr>
+      <w:tr>
+        <w:tc>
+          <w:tcPr>
+            <w:tcW w:w="2070" w:type="dxa"/>
+          </w:tcPr>
+          <w:p>
+            <w:pPr>
+              <w:pStyle w:val="body-pp"/>
+              <w:jc w:val="left"/>
+              <w:rPr>
+                <w:b/>
+                <w:sz w:val="18"/>
+                <w:szCs w:val="18"/>
+              </w:rPr>
+            </w:pPr>
+            <w:r>
+              <w:rPr>
+                <w:b/>
+                <w:sz w:val="18"/>
+                <w:szCs w:val="18"/>
+              </w:rPr>
+              <w:t>Melee Damage</w:t>
+            </w:r>
+          </w:p>
+        </w:tc>
+        <w:tc>
+          <w:tcPr>
+            <w:tcW w:w="1255" w:type="dxa"/>
+          </w:tcPr>
+          <w:p>
+            <w:pPr>
+              <w:pStyle w:val="body-pp"/>
+              <w:ind w:firstLine="0"/>
+            </w:pPr>
+            <w:r>
+              <w:t>10</w:t>
+            </w:r>
+          </w:p>
+        </w:tc>
+        <w:tc>
+          <w:tcPr>
+            <w:tcW w:w="1364" w:type="dxa"/>
+          </w:tcPr>
+          <w:p>
+            <w:pPr>
+              <w:pStyle w:val="body-pp"/>
+              <w:ind w:firstLine="0"/>
+            </w:pPr>
+            <w:r>
+              <w:t>10</w:t>
+            </w:r>
+          </w:p>
+        </w:tc>
+      </w:tr>
+      <w:tr>
+        <w:tc>
+          <w:tcPr>
+            <w:tcW w:w="2070" w:type="dxa"/>
+          </w:tcPr>
+          <w:p>
+            <w:pPr>
+              <w:pStyle w:val="body-pp"/>
+              <w:jc w:val="left"/>
+              <w:rPr>
+                <w:b/>
+                <w:sz w:val="18"/>
+                <w:szCs w:val="18"/>
+              </w:rPr>
+            </w:pPr>
+            <w:r>
+              <w:rPr>
+                <w:b/>
+                <w:sz w:val="18"/>
+                <w:szCs w:val="18"/>
+              </w:rPr>
+              <w:t>Incubating Rate</w:t>
+            </w:r>
+          </w:p>
+        </w:tc>
+        <w:tc>
+          <w:tcPr>
+            <w:tcW w:w="1255" w:type="dxa"/>
+          </w:tcPr>
+          <w:p>
+            <w:pPr>
+              <w:pStyle w:val="body-pp"/>
+              <w:ind w:firstLine="0"/>
+            </w:pPr>
+            <w:r>
+              <w:t>0.1</w:t>
+            </w:r>
+          </w:p>
+        </w:tc>
+        <w:tc>
+          <w:tcPr>
+            <w:tcW w:w="1364" w:type="dxa"/>
+          </w:tcPr>
+          <w:p>
+            <w:pPr>
+              <w:pStyle w:val="body-pp"/>
+              <w:ind w:firstLine="0"/>
+            </w:pPr>
+            <w:r>
+              <w:t>-</w:t>
+            </w:r>
+          </w:p>
+        </w:tc>
+      </w:tr>
+    </w:tbl>
+    <w:p>
+      <w:pPr>
+        <w:pStyle w:val="body-pp"/>
+        <w:ind w:left="540" w:firstLine="0"/>
+        <w:rPr>
+          <w:b/>
+        </w:rPr>
+      </w:pPr>
+    </w:p>
+    <w:p>
+      <w:pPr>
+        <w:pStyle w:val="body-pp"/>
+      </w:pPr>
+      <w:r>
+        <w:t>The first experiment used values determined from popular media.  This experiment utilized the assumption that humans tend to be faster than zombies, while the zombies are extremely keen at detecting fresh meat.</w:t>
+      </w:r>
+    </w:p>
+    <w:p>
+      <w:pPr>
+        <w:pStyle w:val="body-pp"/>
+      </w:pPr>
+      <w:r>
+        <w:rPr>
+          <w:noProof/>
+        </w:rPr>
+        <w:drawing>
+          <wp:anchor distT="0" distB="0" distL="114300" distR="114300" simplePos="0" relativeHeight="251666432" behindDoc="0" locked="0" layoutInCell="1" allowOverlap="1">
+            <wp:simplePos x="0" y="0"/>
+            <wp:positionH relativeFrom="column">
+              <wp:posOffset>934720</wp:posOffset>
+            </wp:positionH>
+            <wp:positionV relativeFrom="paragraph">
+              <wp:posOffset>631190</wp:posOffset>
+            </wp:positionV>
+            <wp:extent cx="847090" cy="924560"/>
+            <wp:effectExtent l="0" t="19050" r="67310" b="66040"/>
+            <wp:wrapSquare wrapText="bothSides"/>
+            <wp:docPr id="12" name="Picture 4"/>
+            <wp:cNvGraphicFramePr>
+              <a:graphicFrameLocks xmlns:a="http://schemas.openxmlformats.org/drawingml/2006/main" noChangeAspect="1"/>
+            </wp:cNvGraphicFramePr>
+            <a:graphic xmlns:a="http://schemas.openxmlformats.org/drawingml/2006/main">
+              <a:graphicData uri="http://schemas.openxmlformats.org/drawingml/2006/picture">
+                <pic:pic xmlns:pic="http://schemas.openxmlformats.org/drawingml/2006/picture">
+                  <pic:nvPicPr>
+                    <pic:cNvPr id="0" name="Picture 4"/>
+                    <pic:cNvPicPr>
+                      <a:picLocks noChangeAspect="1" noChangeArrowheads="1"/>
+                    </pic:cNvPicPr>
+                  </pic:nvPicPr>
+                  <pic:blipFill>
+                    <a:blip r:embed="rId17" cstate="print"/>
+                    <a:srcRect t="12605"/>
+                    <a:stretch>
+                      <a:fillRect/>
+                    </a:stretch>
+                  </pic:blipFill>
+                  <pic:spPr bwMode="auto">
+                    <a:xfrm>
+                      <a:off x="0" y="0"/>
+                      <a:ext cx="847090" cy="924560"/>
+                    </a:xfrm>
+                    <a:prstGeom prst="rect">
+                      <a:avLst/>
+                    </a:prstGeom>
+                    <a:noFill/>
+                    <a:ln w="9525">
+                      <a:noFill/>
+                      <a:miter lim="800000"/>
+                      <a:headEnd/>
+                      <a:tailEnd/>
+                    </a:ln>
+                    <a:effectLst>
+                      <a:outerShdw blurRad="50800" dist="38100" dir="2700000" algn="tl" rotWithShape="0">
+                        <a:prstClr val="black">
+                          <a:alpha val="40000"/>
+                        </a:prstClr>
+                      </a:outerShdw>
+                    </a:effectLst>
+                  </pic:spPr>
+                </pic:pic>
+              </a:graphicData>
+            </a:graphic>
+          </wp:anchor>
+        </w:drawing>
+      </w:r>
+      <w:r>
+        <w:t>Given the reasonably large sight range and field of view angle, the humans quickly formed into flocks.  These flocks were sizable and usually contained at least one human equipped with a gun.  The low frequency of gunmen often had disastrous results for the entire pack of humans.  Sometimes resulting in a violent and explosive surge of new zombies from members of the pack.</w:t>
+      </w:r>
+    </w:p>
+    <w:p>
+      <w:pPr>
+        <w:pStyle w:val="body-pp"/>
+      </w:pPr>
+      <w:r>
+        <w:t xml:space="preserve">Ultimately the humans fell to the disease, the final human fell at </w:t>
+      </w:r>
+      <w:r>
+        <w:rPr>
+          <w:i/>
+        </w:rPr>
+        <w:t>t =</w:t>
+      </w:r>
+      <w:r>
+        <w:t xml:space="preserve"> </w:t>
+      </w:r>
+      <w:r>
+        <w:t xml:space="preserve">.  This is a relatively fast death for the initial group of 150 humans to 25 zombies. </w:t>
+      </w:r>
+      <w:r>
+        <w:t xml:space="preserve">   </w:t>
+      </w:r>
+    </w:p>
+    <w:p>
+      <w:pPr>
+        <w:pStyle w:val="body-pp"/>
+      </w:pPr>
+    </w:p>
+    <w:p>
+      <w:pPr>
+        <w:pStyle w:val="body-pp"/>
+        <w:rPr>
+          <w:b/>
+        </w:rPr>
+      </w:pPr>
+      <w:r>
+        <w:rPr>
+          <w:b/>
+        </w:rPr>
+        <w:t xml:space="preserve">Experiment </w:t>
+      </w:r>
+      <w:r>
+        <w:rPr>
+          <w:b/>
+        </w:rPr>
+        <w:t>2</w:t>
+      </w:r>
+      <w:r>
+        <w:rPr>
+          <w:b/>
+        </w:rPr>
+        <w:t>:</w:t>
+      </w:r>
+    </w:p>
+    <w:tbl>
+      <w:tblPr>
+        <w:tblStyle w:val="TableGrid"/>
+        <w:tblW w:w="4689" w:type="dxa"/>
+        <w:tblInd w:w="378" w:type="dxa"/>
+        <w:tblLook w:val="04A0"/>
+      </w:tblPr>
+      <w:tblGrid>
+        <w:gridCol w:w="2070"/>
+        <w:gridCol w:w="1255"/>
+        <w:gridCol w:w="1364"/>
+      </w:tblGrid>
+      <w:tr>
+        <w:tc>
+          <w:tcPr>
+            <w:tcW w:w="2070" w:type="dxa"/>
+          </w:tcPr>
+          <w:p>
+            <w:pPr>
+              <w:pStyle w:val="body-pp"/>
+            </w:pPr>
+          </w:p>
+        </w:tc>
+        <w:tc>
+          <w:tcPr>
+            <w:tcW w:w="1255" w:type="dxa"/>
+            <w:vAlign w:val="center"/>
+          </w:tcPr>
+          <w:p>
+            <w:pPr>
+              <w:pStyle w:val="body-pp"/>
+              <w:jc w:val="center"/>
+              <w:rPr>
+                <w:b/>
+              </w:rPr>
+            </w:pPr>
+            <w:r>
+              <w:rPr>
+                <w:b/>
+              </w:rPr>
+              <w:t>Humans</w:t>
+            </w:r>
+          </w:p>
+          <w:p>
+            <w:pPr>
+              <w:pStyle w:val="body-pp"/>
+              <w:jc w:val="center"/>
+            </w:pPr>
+            <w:r>
+              <w:t>150</w:t>
+            </w:r>
+          </w:p>
+        </w:tc>
+        <w:tc>
+          <w:tcPr>
+            <w:tcW w:w="1364" w:type="dxa"/>
+            <w:vAlign w:val="center"/>
+          </w:tcPr>
+          <w:p>
+            <w:pPr>
+              <w:pStyle w:val="body-pp"/>
+              <w:jc w:val="center"/>
+              <w:rPr>
+                <w:b/>
+              </w:rPr>
+            </w:pPr>
+            <w:r>
+              <w:rPr>
+                <w:b/>
+              </w:rPr>
+              <w:t>Zombies</w:t>
+            </w:r>
+          </w:p>
+          <w:p>
+            <w:pPr>
+              <w:pStyle w:val="body-pp"/>
+              <w:jc w:val="center"/>
+            </w:pPr>
+            <w:r>
+              <w:t>25</w:t>
+            </w:r>
+          </w:p>
+        </w:tc>
+      </w:tr>
+      <w:tr>
+        <w:tc>
+          <w:tcPr>
+            <w:tcW w:w="2070" w:type="dxa"/>
+          </w:tcPr>
+          <w:p>
+            <w:pPr>
+              <w:pStyle w:val="body-pp"/>
+              <w:jc w:val="left"/>
+              <w:rPr>
+                <w:b/>
+                <w:sz w:val="18"/>
+                <w:szCs w:val="18"/>
+              </w:rPr>
+            </w:pPr>
+            <w:r>
+              <w:rPr>
+                <w:b/>
+                <w:sz w:val="18"/>
+                <w:szCs w:val="18"/>
+              </w:rPr>
+              <w:t>Mass</w:t>
+            </w:r>
+          </w:p>
+        </w:tc>
+        <w:tc>
+          <w:tcPr>
+            <w:tcW w:w="1255" w:type="dxa"/>
+          </w:tcPr>
+          <w:p>
+            <w:pPr>
+              <w:pStyle w:val="body-pp"/>
+              <w:ind w:firstLine="0"/>
+            </w:pPr>
+            <w:r>
+              <w:t>5</w:t>
+            </w:r>
+          </w:p>
+        </w:tc>
+        <w:tc>
+          <w:tcPr>
+            <w:tcW w:w="1364" w:type="dxa"/>
+          </w:tcPr>
+          <w:p>
+            <w:pPr>
+              <w:pStyle w:val="body-pp"/>
+              <w:ind w:firstLine="0"/>
+            </w:pPr>
+            <w:r>
+              <w:t>5</w:t>
+            </w:r>
+          </w:p>
+        </w:tc>
+      </w:tr>
+      <w:tr>
+        <w:tc>
+          <w:tcPr>
+            <w:tcW w:w="2070" w:type="dxa"/>
+          </w:tcPr>
+          <w:p>
+            <w:pPr>
+              <w:pStyle w:val="body-pp"/>
+              <w:jc w:val="left"/>
+              <w:rPr>
+                <w:b/>
+                <w:sz w:val="18"/>
+                <w:szCs w:val="18"/>
+              </w:rPr>
+            </w:pPr>
+            <w:r>
+              <w:rPr>
+                <w:b/>
+                <w:sz w:val="18"/>
+                <w:szCs w:val="18"/>
+              </w:rPr>
+              <w:t>Sight Range</w:t>
+            </w:r>
+          </w:p>
+        </w:tc>
+        <w:tc>
+          <w:tcPr>
+            <w:tcW w:w="1255" w:type="dxa"/>
+          </w:tcPr>
+          <w:p>
+            <w:pPr>
+              <w:pStyle w:val="body-pp"/>
+              <w:ind w:firstLine="0"/>
+            </w:pPr>
+            <w:r>
+              <w:t>1</w:t>
+            </w:r>
+            <w:r>
+              <w:t>2</w:t>
+            </w:r>
+            <w:r>
+              <w:t>0</w:t>
+            </w:r>
+          </w:p>
+        </w:tc>
+        <w:tc>
+          <w:tcPr>
+            <w:tcW w:w="1364" w:type="dxa"/>
+          </w:tcPr>
+          <w:p>
+            <w:pPr>
+              <w:pStyle w:val="body-pp"/>
+              <w:ind w:firstLine="0"/>
+            </w:pPr>
+            <w:r>
+              <w:t>120</w:t>
+            </w:r>
+          </w:p>
+        </w:tc>
+      </w:tr>
+      <w:tr>
+        <w:tc>
+          <w:tcPr>
+            <w:tcW w:w="2070" w:type="dxa"/>
+          </w:tcPr>
+          <w:p>
+            <w:pPr>
+              <w:pStyle w:val="body-pp"/>
+              <w:jc w:val="left"/>
+              <w:rPr>
+                <w:b/>
+                <w:sz w:val="18"/>
+                <w:szCs w:val="18"/>
+              </w:rPr>
+            </w:pPr>
+            <w:r>
+              <w:rPr>
+                <w:b/>
+                <w:sz w:val="18"/>
+                <w:szCs w:val="18"/>
+              </w:rPr>
+              <w:t>Field of View Angle</w:t>
+            </w:r>
+          </w:p>
+        </w:tc>
+        <w:tc>
+          <w:tcPr>
+            <w:tcW w:w="1255" w:type="dxa"/>
+          </w:tcPr>
+          <w:p>
+            <w:pPr>
+              <w:pStyle w:val="body-pp"/>
+              <w:ind w:firstLine="0"/>
+            </w:pPr>
+            <w:r>
+              <w:t>120</w:t>
+            </w:r>
+            <w:r>
+              <w:rPr>
+                <w:b/>
+                <w:bCs/>
+              </w:rPr>
+              <w:t>°</w:t>
+            </w:r>
+          </w:p>
+        </w:tc>
+        <w:tc>
+          <w:tcPr>
+            <w:tcW w:w="1364" w:type="dxa"/>
+          </w:tcPr>
+          <w:p>
+            <w:pPr>
+              <w:pStyle w:val="body-pp"/>
+              <w:ind w:firstLine="0"/>
+            </w:pPr>
+            <w:r>
+              <w:t>120</w:t>
+            </w:r>
+            <w:r>
+              <w:rPr>
+                <w:b/>
+                <w:bCs/>
+              </w:rPr>
+              <w:t>°</w:t>
+            </w:r>
+          </w:p>
+        </w:tc>
+      </w:tr>
+      <w:tr>
+        <w:tc>
+          <w:tcPr>
+            <w:tcW w:w="2070" w:type="dxa"/>
+          </w:tcPr>
+          <w:p>
+            <w:pPr>
+              <w:pStyle w:val="body-pp"/>
+              <w:jc w:val="left"/>
+              <w:rPr>
+                <w:b/>
+                <w:sz w:val="18"/>
+                <w:szCs w:val="18"/>
+              </w:rPr>
+            </w:pPr>
+            <w:r>
+              <w:rPr>
+                <w:b/>
+                <w:sz w:val="18"/>
+                <w:szCs w:val="18"/>
+              </w:rPr>
+              <w:t>Max Speed</w:t>
+            </w:r>
+          </w:p>
+        </w:tc>
+        <w:tc>
+          <w:tcPr>
+            <w:tcW w:w="1255" w:type="dxa"/>
+          </w:tcPr>
+          <w:p>
+            <w:pPr>
+              <w:pStyle w:val="body-pp"/>
+              <w:ind w:firstLine="0"/>
+            </w:pPr>
+            <w:r>
+              <w:t>0.9</w:t>
+            </w:r>
+          </w:p>
+        </w:tc>
+        <w:tc>
+          <w:tcPr>
+            <w:tcW w:w="1364" w:type="dxa"/>
+          </w:tcPr>
+          <w:p>
+            <w:pPr>
+              <w:pStyle w:val="body-pp"/>
+              <w:ind w:firstLine="0"/>
+            </w:pPr>
+            <w:r>
+              <w:t>1.0</w:t>
+            </w:r>
+          </w:p>
+        </w:tc>
+      </w:tr>
+      <w:tr>
+        <w:tc>
+          <w:tcPr>
+            <w:tcW w:w="2070" w:type="dxa"/>
+          </w:tcPr>
+          <w:p>
+            <w:pPr>
+              <w:pStyle w:val="body-pp"/>
+              <w:jc w:val="left"/>
+              <w:rPr>
+                <w:b/>
+                <w:sz w:val="18"/>
+                <w:szCs w:val="18"/>
+              </w:rPr>
+            </w:pPr>
+            <w:r>
+              <w:rPr>
+                <w:b/>
+                <w:sz w:val="18"/>
+                <w:szCs w:val="18"/>
+              </w:rPr>
+              <w:t>Melee Attack Range</w:t>
+            </w:r>
+          </w:p>
+        </w:tc>
+        <w:tc>
+          <w:tcPr>
+            <w:tcW w:w="1255" w:type="dxa"/>
+          </w:tcPr>
+          <w:p>
+            <w:pPr>
+              <w:pStyle w:val="body-pp"/>
+              <w:ind w:firstLine="0"/>
+            </w:pPr>
+            <w:r>
+              <w:t>10</w:t>
+            </w:r>
+          </w:p>
+        </w:tc>
+        <w:tc>
+          <w:tcPr>
+            <w:tcW w:w="1364" w:type="dxa"/>
+          </w:tcPr>
+          <w:p>
+            <w:pPr>
+              <w:pStyle w:val="body-pp"/>
+              <w:ind w:firstLine="0"/>
+            </w:pPr>
+            <w:r>
+              <w:t>10</w:t>
+            </w:r>
+          </w:p>
+        </w:tc>
+      </w:tr>
+      <w:tr>
+        <w:tc>
+          <w:tcPr>
+            <w:tcW w:w="2070" w:type="dxa"/>
+          </w:tcPr>
+          <w:p>
+            <w:pPr>
+              <w:pStyle w:val="body-pp"/>
+              <w:jc w:val="left"/>
+              <w:rPr>
+                <w:b/>
+                <w:sz w:val="18"/>
+                <w:szCs w:val="18"/>
+              </w:rPr>
+            </w:pPr>
+            <w:r>
+              <w:rPr>
+                <w:b/>
+                <w:sz w:val="18"/>
+                <w:szCs w:val="18"/>
+              </w:rPr>
+              <w:t>Melee Damage</w:t>
+            </w:r>
+          </w:p>
+        </w:tc>
+        <w:tc>
+          <w:tcPr>
+            <w:tcW w:w="1255" w:type="dxa"/>
+          </w:tcPr>
+          <w:p>
+            <w:pPr>
+              <w:pStyle w:val="body-pp"/>
+              <w:ind w:firstLine="0"/>
+            </w:pPr>
+            <w:r>
+              <w:t>10</w:t>
+            </w:r>
+          </w:p>
+        </w:tc>
+        <w:tc>
+          <w:tcPr>
+            <w:tcW w:w="1364" w:type="dxa"/>
+          </w:tcPr>
+          <w:p>
+            <w:pPr>
+              <w:pStyle w:val="body-pp"/>
+              <w:ind w:firstLine="0"/>
+            </w:pPr>
+            <w:r>
+              <w:t>10</w:t>
+            </w:r>
+          </w:p>
+        </w:tc>
+      </w:tr>
+      <w:tr>
+        <w:tc>
+          <w:tcPr>
+            <w:tcW w:w="2070" w:type="dxa"/>
+          </w:tcPr>
+          <w:p>
+            <w:pPr>
+              <w:pStyle w:val="body-pp"/>
+              <w:jc w:val="left"/>
+              <w:rPr>
+                <w:b/>
+                <w:sz w:val="18"/>
+                <w:szCs w:val="18"/>
+              </w:rPr>
+            </w:pPr>
+            <w:r>
+              <w:rPr>
+                <w:b/>
+                <w:sz w:val="18"/>
+                <w:szCs w:val="18"/>
+              </w:rPr>
+              <w:t>Incubating Rate</w:t>
+            </w:r>
+          </w:p>
+        </w:tc>
+        <w:tc>
+          <w:tcPr>
+            <w:tcW w:w="1255" w:type="dxa"/>
+          </w:tcPr>
+          <w:p>
+            <w:pPr>
+              <w:pStyle w:val="body-pp"/>
+              <w:ind w:firstLine="0"/>
+            </w:pPr>
+            <w:r>
+              <w:t>0.1</w:t>
+            </w:r>
+          </w:p>
+        </w:tc>
+        <w:tc>
+          <w:tcPr>
+            <w:tcW w:w="1364" w:type="dxa"/>
+          </w:tcPr>
+          <w:p>
+            <w:pPr>
+              <w:pStyle w:val="body-pp"/>
+              <w:ind w:firstLine="0"/>
+            </w:pPr>
+            <w:r>
+              <w:t>-</w:t>
+            </w:r>
+          </w:p>
+        </w:tc>
+      </w:tr>
+    </w:tbl>
+    <w:p>
+      <w:pPr>
+        <w:pStyle w:val="Caption"/>
         <w:jc w:val="both"/>
         <w:rPr>
           <w:rFonts w:ascii="Times New Roman" w:hAnsi="Times New Roman"/>
+          <w:b w:val="0"/>
         </w:rPr>
       </w:pPr>
       <w:r>
         <w:rPr>
           <w:rFonts w:ascii="Times New Roman" w:hAnsi="Times New Roman"/>
-        </w:rPr>
-        <w:t>Our experiments indicate that the human species would</w:t>
+          <w:b w:val="0"/>
+        </w:rPr>
+        <w:t xml:space="preserve">This experiment utilized what are often referred to as </w:t>
       </w:r>
       <w:r>
         <w:rPr>
           <w:rFonts w:ascii="Times New Roman" w:hAnsi="Times New Roman"/>
-        </w:rPr>
-        <w:t xml:space="preserve"> likely</w:t>
+          <w:b w:val="0"/>
+          <w:i/>
+        </w:rPr>
+        <w:t>running zombies</w:t>
       </w:r>
       <w:r>
         <w:rPr>
           <w:rFonts w:ascii="Times New Roman" w:hAnsi="Times New Roman"/>
-        </w:rPr>
-        <w:t xml:space="preserve"> be</w:t>
-      </w:r>
-      <w:r>
-        <w:rPr>
-          <w:rFonts w:ascii="Times New Roman" w:hAnsi="Times New Roman"/>
-        </w:rPr>
-        <w:t xml:space="preserve"> wiped out by zombie infection.  The capacity for human infection grows significantly when other infected agents seek to spread the pathogen.  This can only be successfully combated if the humans are exceedingly well prepared.  </w:t>
+          <w:b w:val="0"/>
+        </w:rPr>
+        <w:t>.  These are often considered by zombie aficionados to be among the most dangerous types of zombies.</w:t>
       </w:r>
     </w:p>
     <w:p>
       <w:pPr>
         <w:ind w:firstLine="270"/>
         <w:jc w:val="both"/>
-      </w:pPr>
-      <w:r>
         <w:rPr>
           <w:rFonts w:ascii="Times New Roman" w:hAnsi="Times New Roman"/>
         </w:rPr>
+      </w:pPr>
+      <w:r>
+        <w:rPr>
+          <w:rFonts w:ascii="Times New Roman" w:hAnsi="Times New Roman"/>
+        </w:rPr>
+        <w:lastRenderedPageBreak/>
+        <w:t xml:space="preserve">The results of this experiment confirm the danger of running zombies.  When the zombies are able to move faster than the humans the result is a massacre.  With the final human dying at </w:t>
+      </w:r>
+      <w:r>
+        <w:rPr>
+          <w:rFonts w:ascii="Times New Roman" w:hAnsi="Times New Roman"/>
+          <w:i/>
+        </w:rPr>
+        <w:t xml:space="preserve">t= </w:t>
+      </w:r>
+      <w:r>
+        <w:rPr>
+          <w:rFonts w:ascii="Times New Roman" w:hAnsi="Times New Roman"/>
+        </w:rPr>
+        <w:t xml:space="preserve">we can see why running zombies are so dangerous. </w:t>
+      </w:r>
+    </w:p>
+    <w:p>
+      <w:pPr>
+        <w:pStyle w:val="Heading2"/>
+      </w:pPr>
+    </w:p>
+    <w:p>
+      <w:pPr>
+        <w:pStyle w:val="Heading2"/>
+      </w:pPr>
+    </w:p>
+    <w:p>
+      <w:pPr>
+        <w:pStyle w:val="Heading2"/>
+      </w:pPr>
+      <w:r>
+        <w:t>Conclusion</w:t>
+      </w:r>
+    </w:p>
+    <w:p>
+      <w:pPr>
+        <w:jc w:val="both"/>
+        <w:rPr>
+          <w:rFonts w:ascii="Times New Roman" w:hAnsi="Times New Roman"/>
+        </w:rPr>
+      </w:pPr>
+      <w:r>
+        <w:rPr>
+          <w:rFonts w:ascii="Times New Roman" w:hAnsi="Times New Roman"/>
+        </w:rPr>
+        <w:t>Our experiments indicate that the human species would</w:t>
+      </w:r>
+      <w:r>
+        <w:rPr>
+          <w:rFonts w:ascii="Times New Roman" w:hAnsi="Times New Roman"/>
+        </w:rPr>
+        <w:t xml:space="preserve"> likely</w:t>
+      </w:r>
+      <w:r>
+        <w:rPr>
+          <w:rFonts w:ascii="Times New Roman" w:hAnsi="Times New Roman"/>
+        </w:rPr>
+        <w:t xml:space="preserve"> be</w:t>
+      </w:r>
+      <w:r>
+        <w:rPr>
+          <w:rFonts w:ascii="Times New Roman" w:hAnsi="Times New Roman"/>
+        </w:rPr>
+        <w:t xml:space="preserve"> wiped out by zombie infection.  The capacity for human infection grows significantly when other infected agents seek to spread the pathogen.  This can only be successfully combated if the humans are exceedingly well prepared.  </w:t>
+      </w:r>
+    </w:p>
+    <w:p>
+      <w:pPr>
+        <w:ind w:firstLine="270"/>
+        <w:jc w:val="both"/>
+      </w:pPr>
+      <w:r>
+        <w:rPr>
+          <w:rFonts w:ascii="Times New Roman" w:hAnsi="Times New Roman"/>
+        </w:rPr>
         <w:t>Whether through the use of guns or other aggressive means, an immediate effort to destroy the infected individuals is the best survival strategy.</w:t>
       </w:r>
       <w:r>
@@ -1396,7 +3201,6 @@
         <w:pStyle w:val="body-list1"/>
       </w:pPr>
       <w:r>
-        <w:lastRenderedPageBreak/>
         <w:t>1.</w:t>
       </w:r>
       <w:r>
@@ -1458,398 +3262,8 @@
     </w:p>
     <w:p>
       <w:pPr>
-        <w:pStyle w:val="body-list"/>
-        <w:ind w:left="720" w:firstLine="0"/>
-      </w:pPr>
-    </w:p>
-    <w:p>
-      <w:pPr>
         <w:pStyle w:val="body-pp1"/>
       </w:pPr>
-    </w:p>
-    <w:p>
-      <w:pPr>
-        <w:pStyle w:val="body-pp"/>
-      </w:pPr>
-    </w:p>
-    <w:p>
-      <w:pPr>
-        <w:pStyle w:val="Heading3"/>
-        <w:rPr>
-          <w:color w:val="FF0000"/>
-        </w:rPr>
-      </w:pPr>
-      <w:r>
-        <w:rPr>
-          <w:color w:val="FF0000"/>
-        </w:rPr>
-        <w:t>Lists</w:t>
-      </w:r>
-    </w:p>
-    <w:p>
-      <w:pPr>
-        <w:pStyle w:val="body-pp1"/>
-        <w:rPr>
-          <w:color w:val="FF0000"/>
-        </w:rPr>
-      </w:pPr>
-      <w:r>
-        <w:rPr>
-          <w:color w:val="FF0000"/>
-        </w:rPr>
-        <w:t>We have provided styles for two varieties of lists:</w:t>
-      </w:r>
-    </w:p>
-    <w:p>
-      <w:pPr>
-        <w:pStyle w:val="body-list1"/>
-        <w:rPr>
-          <w:color w:val="FF0000"/>
-        </w:rPr>
-      </w:pPr>
-      <w:r>
-        <w:rPr>
-          <w:color w:val="FF0000"/>
-        </w:rPr>
-        <w:t>1.</w:t>
-      </w:r>
-      <w:r>
-        <w:rPr>
-          <w:color w:val="FF0000"/>
-        </w:rPr>
-        <w:tab/>
-        <w:t>The “body-list” series is for numbered text paragraphs or sentences such as this one. You can also use it for bulleted lists. The text is right-justified and filled.</w:t>
-      </w:r>
-    </w:p>
-    <w:p>
-      <w:pPr>
-        <w:pStyle w:val="body-list"/>
-        <w:rPr>
-          <w:color w:val="FF0000"/>
-        </w:rPr>
-      </w:pPr>
-      <w:r>
-        <w:rPr>
-          <w:color w:val="FF0000"/>
-        </w:rPr>
-        <w:t>2.</w:t>
-      </w:r>
-      <w:r>
-        <w:rPr>
-          <w:color w:val="FF0000"/>
-        </w:rPr>
-        <w:tab/>
-        <w:t>The “dialog” series, which will be illustrated below, is for indented, ragged-right text, with more space for labeling the items. It is for incorporating data and examples in your text or for lists of very short items. I had been using “dialog” styles for extracts of illustrative dialogue.</w:t>
-      </w:r>
-    </w:p>
-    <w:p>
-      <w:pPr>
-        <w:pStyle w:val="body-list2"/>
-        <w:rPr>
-          <w:color w:val="FF0000"/>
-        </w:rPr>
-      </w:pPr>
-      <w:r>
-        <w:rPr>
-          <w:color w:val="FF0000"/>
-        </w:rPr>
-        <w:t>3.</w:t>
-      </w:r>
-      <w:r>
-        <w:rPr>
-          <w:color w:val="FF0000"/>
-        </w:rPr>
-        <w:tab/>
-        <w:t xml:space="preserve"> Item 3 is here merely so you can see examples of the three paragraph styles that comprise the “body-list” series: “body-list1” for the first item (with a little space before), “body-list” for the medial items, and “body-list2” for the final item (with a little space after.).</w:t>
-      </w:r>
-    </w:p>
-    <w:p>
-      <w:pPr>
-        <w:pStyle w:val="body-pp1"/>
-        <w:rPr>
-          <w:color w:val="FF0000"/>
-        </w:rPr>
-      </w:pPr>
-      <w:r>
-        <w:rPr>
-          <w:color w:val="FF0000"/>
-        </w:rPr>
-        <w:t>This paragraph shows you can follow a list style with “body-pp1” if the list is entirely within a paragraph, so the text right after the list is not indented.</w:t>
-      </w:r>
-    </w:p>
-    <w:p>
-      <w:pPr>
-        <w:pStyle w:val="body-pp"/>
-        <w:rPr>
-          <w:color w:val="FF0000"/>
-        </w:rPr>
-      </w:pPr>
-      <w:r>
-        <w:rPr>
-          <w:color w:val="FF0000"/>
-        </w:rPr>
-        <w:t>The “dialog” series of styles is numbered similarly: “dialog1” for the first item, “dialog” for the medial items, and “dialog2” for the final item. This style has two tabs for inserting the tag, thusly:</w:t>
-      </w:r>
-    </w:p>
-    <w:p>
-      <w:pPr>
-        <w:pStyle w:val="dialog1"/>
-        <w:rPr>
-          <w:color w:val="FF0000"/>
-        </w:rPr>
-      </w:pPr>
-      <w:r>
-        <w:rPr>
-          <w:color w:val="FF0000"/>
-        </w:rPr>
-        <w:tab/>
-        <w:t>--:</w:t>
-      </w:r>
-      <w:r>
-        <w:rPr>
-          <w:color w:val="FF0000"/>
-        </w:rPr>
-        <w:tab/>
-        <w:t>The first is a right-tab, so the tags are right-justified no matter their widths. Notice that the two bogus tags in this example have different width.</w:t>
-      </w:r>
-    </w:p>
-    <w:p>
-      <w:pPr>
-        <w:pStyle w:val="dialog2"/>
-        <w:rPr>
-          <w:color w:val="FF0000"/>
-        </w:rPr>
-      </w:pPr>
-      <w:r>
-        <w:rPr>
-          <w:color w:val="FF0000"/>
-        </w:rPr>
-        <w:tab/>
-        <w:t>---:</w:t>
-      </w:r>
-      <w:r>
-        <w:rPr>
-          <w:color w:val="FF0000"/>
-        </w:rPr>
-        <w:tab/>
-        <w:t>Next is a left tab with hanging indent, so the text lines up.</w:t>
-      </w:r>
-    </w:p>
-    <w:p>
-      <w:pPr>
-        <w:pStyle w:val="body-pp"/>
-        <w:rPr>
-          <w:color w:val="FF0000"/>
-        </w:rPr>
-      </w:pPr>
-      <w:r>
-        <w:rPr>
-          <w:color w:val="FF0000"/>
-        </w:rPr>
-        <w:t>Notice that the body-lists are manually numbered or bulleted in this example. Use a tab after the number. You can use the automatic list option of MS Word if you like, but its behavior drives me nuts.</w:t>
-      </w:r>
-    </w:p>
-    <w:p>
-      <w:pPr>
-        <w:pStyle w:val="Heading3"/>
-        <w:rPr>
-          <w:color w:val="FF0000"/>
-        </w:rPr>
-      </w:pPr>
-      <w:r>
-        <w:rPr>
-          <w:color w:val="FF0000"/>
-        </w:rPr>
-        <w:t>Reference Formatting</w:t>
-      </w:r>
-    </w:p>
-    <w:p>
-      <w:pPr>
-        <w:pStyle w:val="body-pp1"/>
-        <w:rPr>
-          <w:color w:val="FF0000"/>
-        </w:rPr>
-      </w:pPr>
-      <w:r>
-        <w:rPr>
-          <w:color w:val="FF0000"/>
-        </w:rPr>
-        <w:t>MAICS does not demand a particular style for bibliographic references. Everybody says they want “APA style” but almost nobody reads the APA style book. You can read the AAAI-inst.ps document for examples of AAAI’s reference style. The references that follow are in my own idiosyncratic style, and I do not suggest that other people follow it.</w:t>
-      </w:r>
-    </w:p>
-    <w:p>
-      <w:pPr>
-        <w:pStyle w:val="body-pp"/>
-        <w:rPr>
-          <w:color w:val="FF0000"/>
-        </w:rPr>
-      </w:pPr>
-      <w:r>
-        <w:rPr>
-          <w:color w:val="FF0000"/>
-        </w:rPr>
-        <w:t xml:space="preserve">However I </w:t>
-      </w:r>
-      <w:r>
-        <w:rPr>
-          <w:rStyle w:val="emph"/>
-          <w:color w:val="FF0000"/>
-        </w:rPr>
-        <w:t>do</w:t>
-      </w:r>
-      <w:r>
-        <w:rPr>
-          <w:color w:val="FF0000"/>
-        </w:rPr>
-        <w:t xml:space="preserve"> suggest you follow the basic paragraph and character formatting. The “bib” style for this purpose is </w:t>
-      </w:r>
-      <w:proofErr w:type="spellStart"/>
-      <w:r>
-        <w:rPr>
-          <w:color w:val="FF0000"/>
-        </w:rPr>
-        <w:t>unindented</w:t>
-      </w:r>
-      <w:proofErr w:type="spellEnd"/>
-      <w:r>
-        <w:rPr>
-          <w:color w:val="FF0000"/>
-        </w:rPr>
-        <w:t xml:space="preserve"> with 3 </w:t>
-      </w:r>
-      <w:proofErr w:type="spellStart"/>
-      <w:r>
-        <w:rPr>
-          <w:color w:val="FF0000"/>
-        </w:rPr>
-        <w:t>pts</w:t>
-      </w:r>
-      <w:proofErr w:type="spellEnd"/>
-      <w:r>
-        <w:rPr>
-          <w:color w:val="FF0000"/>
-        </w:rPr>
-        <w:t xml:space="preserve"> leading separating entries. Titles </w:t>
-      </w:r>
-      <w:r>
-        <w:rPr>
-          <w:color w:val="FF0000"/>
-        </w:rPr>
-        <w:lastRenderedPageBreak/>
-        <w:t>of published volumes, journals, etc. are italicized, not underlined. Titles of papers are in upright type, without quotation marks.</w:t>
-      </w:r>
-    </w:p>
-    <w:p>
-      <w:pPr>
-        <w:pStyle w:val="body-pp"/>
-        <w:rPr>
-          <w:color w:val="FF0000"/>
-        </w:rPr>
-      </w:pPr>
-      <w:r>
-        <w:rPr>
-          <w:color w:val="FF0000"/>
-        </w:rPr>
-        <w:t>Non-breaking spaces should be used, for example between “</w:t>
-      </w:r>
-      <w:proofErr w:type="spellStart"/>
-      <w:r>
-        <w:rPr>
-          <w:color w:val="FF0000"/>
-        </w:rPr>
-        <w:t>vol</w:t>
-      </w:r>
-      <w:proofErr w:type="spellEnd"/>
-      <w:r>
-        <w:rPr>
-          <w:color w:val="FF0000"/>
-        </w:rPr>
-        <w:t xml:space="preserve">” and “11” in “vol. 11,” to prevent ugly line breaks. </w:t>
-      </w:r>
-      <w:proofErr w:type="gramStart"/>
-      <w:r>
-        <w:rPr>
-          <w:color w:val="FF0000"/>
-        </w:rPr>
-        <w:t>Type ctrl-shift-space to obtain a non-breaking space, or use the insert / symbol / special characters menu.</w:t>
-      </w:r>
-      <w:proofErr w:type="gramEnd"/>
-      <w:r>
-        <w:rPr>
-          <w:color w:val="FF0000"/>
-        </w:rPr>
-        <w:t xml:space="preserve">  That dash between the numbers in the page range, e.g. “pp. 10–15,” is an </w:t>
-      </w:r>
-      <w:proofErr w:type="spellStart"/>
-      <w:r>
-        <w:rPr>
-          <w:color w:val="FF0000"/>
-        </w:rPr>
-        <w:t>en</w:t>
-      </w:r>
-      <w:proofErr w:type="spellEnd"/>
-      <w:r>
-        <w:rPr>
-          <w:color w:val="FF0000"/>
-        </w:rPr>
-        <w:t>-dash not a hyphen. In MS Word you can type ctrl plus the number pad minus, or use the insert special characters menu.</w:t>
-      </w:r>
-    </w:p>
-    <w:p>
-      <w:pPr>
-        <w:pStyle w:val="Heading2"/>
-        <w:rPr>
-          <w:color w:val="FF0000"/>
-        </w:rPr>
-      </w:pPr>
-      <w:r>
-        <w:rPr>
-          <w:color w:val="FF0000"/>
-        </w:rPr>
-        <w:t>Assorted Other Styles</w:t>
-      </w:r>
-    </w:p>
-    <w:p>
-      <w:pPr>
-        <w:pStyle w:val="body-pp1"/>
-        <w:rPr>
-          <w:color w:val="FF0000"/>
-        </w:rPr>
-      </w:pPr>
-      <w:r>
-        <w:rPr>
-          <w:color w:val="FF0000"/>
-        </w:rPr>
-        <w:t>The “text-base” and “</w:t>
-      </w:r>
-      <w:proofErr w:type="spellStart"/>
-      <w:r>
-        <w:rPr>
-          <w:color w:val="FF0000"/>
-        </w:rPr>
-        <w:t>para-bae</w:t>
-      </w:r>
-      <w:proofErr w:type="spellEnd"/>
-      <w:r>
-        <w:rPr>
-          <w:color w:val="FF0000"/>
-        </w:rPr>
-        <w:t>” styles are used for setting the fundamental text parameters (font, line spacing). The other styles are based on these two styles, not on “normal.”</w:t>
-      </w:r>
-    </w:p>
-    <w:p>
-      <w:pPr>
-        <w:pStyle w:val="body-pp"/>
-        <w:rPr>
-          <w:color w:val="FF0000"/>
-        </w:rPr>
-      </w:pPr>
-      <w:r>
-        <w:rPr>
-          <w:color w:val="FF0000"/>
-        </w:rPr>
-        <w:t>There are assorted other styles in this document that I cannot get rid of. They are left over because I edited this document down from other documents.</w:t>
-      </w:r>
     </w:p>
     <w:p>
       <w:pPr>
@@ -1873,7 +3287,6 @@
           <w:docPartUnique/>
         </w:docPartObj>
       </w:sdtPr>
-      <w:sdtEndPr/>
       <w:sdtContent>
         <w:p>
           <w:pPr>
@@ -2141,6 +3554,7 @@
                 <w:rPr>
                   <w:rFonts w:ascii="Times New Roman" w:hAnsi="Times New Roman"/>
                 </w:rPr>
+                <w:lastRenderedPageBreak/>
                 <w:fldChar w:fldCharType="end"/>
               </w:r>
             </w:p>
@@ -2236,7 +3650,7 @@
 </file>
 
 <file path=word/endnotes.xml><?xml version="1.0" encoding="utf-8"?>
-<w:endnotes xmlns:wpc="http://schemas.microsoft.com/office/word/2010/wordprocessingCanvas" xmlns:mc="http://schemas.openxmlformats.org/markup-compatibility/2006" xmlns:o="urn:schemas-microsoft-com:office:office" xmlns:r="http://schemas.openxmlformats.org/officeDocument/2006/relationships" xmlns:m="http://schemas.openxmlformats.org/officeDocument/2006/math" xmlns:v="urn:schemas-microsoft-com:vml" xmlns:wp14="http://schemas.microsoft.com/office/word/2010/wordprocessingDrawing" xmlns:wp="http://schemas.openxmlformats.org/drawingml/2006/wordprocessingDrawing" xmlns:w10="urn:schemas-microsoft-com:office:word" xmlns:w="http://schemas.openxmlformats.org/wordprocessingml/2006/main" xmlns:w14="http://schemas.microsoft.com/office/word/2010/wordml" xmlns:wpg="http://schemas.microsoft.com/office/word/2010/wordprocessingGroup" xmlns:wpi="http://schemas.microsoft.com/office/word/2010/wordprocessingInk" xmlns:wne="http://schemas.microsoft.com/office/word/2006/wordml" xmlns:wps="http://schemas.microsoft.com/office/word/2010/wordprocessingShape" mc:Ignorable="w14 wp14">
+<w:endnotes xmlns:ve="http://schemas.openxmlformats.org/markup-compatibility/2006" xmlns:o="urn:schemas-microsoft-com:office:office" xmlns:r="http://schemas.openxmlformats.org/officeDocument/2006/relationships" xmlns:m="http://schemas.openxmlformats.org/officeDocument/2006/math" xmlns:v="urn:schemas-microsoft-com:vml" xmlns:wp="http://schemas.openxmlformats.org/drawingml/2006/wordprocessingDrawing" xmlns:w10="urn:schemas-microsoft-com:office:word" xmlns:w="http://schemas.openxmlformats.org/wordprocessingml/2006/main" xmlns:wne="http://schemas.microsoft.com/office/word/2006/wordml">
   <w:endnote w:type="separator" w:id="-1">
     <w:p>
       <w:r>
@@ -2255,7 +3669,7 @@
 </file>
 
 <file path=word/footnotes.xml><?xml version="1.0" encoding="utf-8"?>
-<w:footnotes xmlns:wpc="http://schemas.microsoft.com/office/word/2010/wordprocessingCanvas" xmlns:mc="http://schemas.openxmlformats.org/markup-compatibility/2006" xmlns:o="urn:schemas-microsoft-com:office:office" xmlns:r="http://schemas.openxmlformats.org/officeDocument/2006/relationships" xmlns:m="http://schemas.openxmlformats.org/officeDocument/2006/math" xmlns:v="urn:schemas-microsoft-com:vml" xmlns:wp14="http://schemas.microsoft.com/office/word/2010/wordprocessingDrawing" xmlns:wp="http://schemas.openxmlformats.org/drawingml/2006/wordprocessingDrawing" xmlns:w10="urn:schemas-microsoft-com:office:word" xmlns:w="http://schemas.openxmlformats.org/wordprocessingml/2006/main" xmlns:w14="http://schemas.microsoft.com/office/word/2010/wordml" xmlns:wpg="http://schemas.microsoft.com/office/word/2010/wordprocessingGroup" xmlns:wpi="http://schemas.microsoft.com/office/word/2010/wordprocessingInk" xmlns:wne="http://schemas.microsoft.com/office/word/2006/wordml" xmlns:wps="http://schemas.microsoft.com/office/word/2010/wordprocessingShape" mc:Ignorable="w14 wp14">
+<w:footnotes xmlns:ve="http://schemas.openxmlformats.org/markup-compatibility/2006" xmlns:o="urn:schemas-microsoft-com:office:office" xmlns:r="http://schemas.openxmlformats.org/officeDocument/2006/relationships" xmlns:m="http://schemas.openxmlformats.org/officeDocument/2006/math" xmlns:v="urn:schemas-microsoft-com:vml" xmlns:wp="http://schemas.openxmlformats.org/drawingml/2006/wordprocessingDrawing" xmlns:w10="urn:schemas-microsoft-com:office:word" xmlns:w="http://schemas.openxmlformats.org/wordprocessingml/2006/main" xmlns:wne="http://schemas.microsoft.com/office/word/2006/wordml">
   <w:footnote w:type="separator" w:id="-1">
     <w:p>
       <w:r>
@@ -2290,7 +3704,7 @@
 </file>
 
 <file path=word/numbering.xml><?xml version="1.0" encoding="utf-8"?>
-<w:numbering xmlns:wpc="http://schemas.microsoft.com/office/word/2010/wordprocessingCanvas" xmlns:mc="http://schemas.openxmlformats.org/markup-compatibility/2006" xmlns:o="urn:schemas-microsoft-com:office:office" xmlns:r="http://schemas.openxmlformats.org/officeDocument/2006/relationships" xmlns:m="http://schemas.openxmlformats.org/officeDocument/2006/math" xmlns:v="urn:schemas-microsoft-com:vml" xmlns:wp14="http://schemas.microsoft.com/office/word/2010/wordprocessingDrawing" xmlns:wp="http://schemas.openxmlformats.org/drawingml/2006/wordprocessingDrawing" xmlns:w10="urn:schemas-microsoft-com:office:word" xmlns:w="http://schemas.openxmlformats.org/wordprocessingml/2006/main" xmlns:w14="http://schemas.microsoft.com/office/word/2010/wordml" xmlns:wpg="http://schemas.microsoft.com/office/word/2010/wordprocessingGroup" xmlns:wpi="http://schemas.microsoft.com/office/word/2010/wordprocessingInk" xmlns:wne="http://schemas.microsoft.com/office/word/2006/wordml" xmlns:wps="http://schemas.microsoft.com/office/word/2010/wordprocessingShape" mc:Ignorable="w14 wp14">
+<w:numbering xmlns:ve="http://schemas.openxmlformats.org/markup-compatibility/2006" xmlns:o="urn:schemas-microsoft-com:office:office" xmlns:r="http://schemas.openxmlformats.org/officeDocument/2006/relationships" xmlns:m="http://schemas.openxmlformats.org/officeDocument/2006/math" xmlns:v="urn:schemas-microsoft-com:vml" xmlns:wp="http://schemas.openxmlformats.org/drawingml/2006/wordprocessingDrawing" xmlns:w10="urn:schemas-microsoft-com:office:word" xmlns:w="http://schemas.openxmlformats.org/wordprocessingml/2006/main" xmlns:wne="http://schemas.microsoft.com/office/word/2006/wordml">
   <w:abstractNum w:abstractNumId="0">
     <w:nsid w:val="FFFFFF7C"/>
     <w:multiLevelType w:val="singleLevel"/>
@@ -2718,6 +4132,119 @@
     </w:lvl>
   </w:abstractNum>
   <w:abstractNum w:abstractNumId="9">
+    <w:nsid w:val="408B4AB2"/>
+    <w:multiLevelType w:val="hybridMultilevel"/>
+    <w:tmpl w:val="94F4FB9C"/>
+    <w:lvl w:ilvl="0" w:tplc="04090001">
+      <w:start w:val="1"/>
+      <w:numFmt w:val="bullet"/>
+      <w:lvlText w:val=""/>
+      <w:lvlJc w:val="left"/>
+      <w:pPr>
+        <w:ind w:left="936" w:hanging="360"/>
+      </w:pPr>
+      <w:rPr>
+        <w:rFonts w:ascii="Symbol" w:hAnsi="Symbol" w:hint="default"/>
+      </w:rPr>
+    </w:lvl>
+    <w:lvl w:ilvl="1" w:tplc="04090003" w:tentative="1">
+      <w:start w:val="1"/>
+      <w:numFmt w:val="bullet"/>
+      <w:lvlText w:val="o"/>
+      <w:lvlJc w:val="left"/>
+      <w:pPr>
+        <w:ind w:left="1656" w:hanging="360"/>
+      </w:pPr>
+      <w:rPr>
+        <w:rFonts w:ascii="Courier New" w:hAnsi="Courier New" w:cs="Courier New" w:hint="default"/>
+      </w:rPr>
+    </w:lvl>
+    <w:lvl w:ilvl="2" w:tplc="04090005" w:tentative="1">
+      <w:start w:val="1"/>
+      <w:numFmt w:val="bullet"/>
+      <w:lvlText w:val=""/>
+      <w:lvlJc w:val="left"/>
+      <w:pPr>
+        <w:ind w:left="2376" w:hanging="360"/>
+      </w:pPr>
+      <w:rPr>
+        <w:rFonts w:ascii="Wingdings" w:hAnsi="Wingdings" w:hint="default"/>
+      </w:rPr>
+    </w:lvl>
+    <w:lvl w:ilvl="3" w:tplc="04090001" w:tentative="1">
+      <w:start w:val="1"/>
+      <w:numFmt w:val="bullet"/>
+      <w:lvlText w:val=""/>
+      <w:lvlJc w:val="left"/>
+      <w:pPr>
+        <w:ind w:left="3096" w:hanging="360"/>
+      </w:pPr>
+      <w:rPr>
+        <w:rFonts w:ascii="Symbol" w:hAnsi="Symbol" w:hint="default"/>
+      </w:rPr>
+    </w:lvl>
+    <w:lvl w:ilvl="4" w:tplc="04090003" w:tentative="1">
+      <w:start w:val="1"/>
+      <w:numFmt w:val="bullet"/>
+      <w:lvlText w:val="o"/>
+      <w:lvlJc w:val="left"/>
+      <w:pPr>
+        <w:ind w:left="3816" w:hanging="360"/>
+      </w:pPr>
+      <w:rPr>
+        <w:rFonts w:ascii="Courier New" w:hAnsi="Courier New" w:cs="Courier New" w:hint="default"/>
+      </w:rPr>
+    </w:lvl>
+    <w:lvl w:ilvl="5" w:tplc="04090005" w:tentative="1">
+      <w:start w:val="1"/>
+      <w:numFmt w:val="bullet"/>
+      <w:lvlText w:val=""/>
+      <w:lvlJc w:val="left"/>
+      <w:pPr>
+        <w:ind w:left="4536" w:hanging="360"/>
+      </w:pPr>
+      <w:rPr>
+        <w:rFonts w:ascii="Wingdings" w:hAnsi="Wingdings" w:hint="default"/>
+      </w:rPr>
+    </w:lvl>
+    <w:lvl w:ilvl="6" w:tplc="04090001" w:tentative="1">
+      <w:start w:val="1"/>
+      <w:numFmt w:val="bullet"/>
+      <w:lvlText w:val=""/>
+      <w:lvlJc w:val="left"/>
+      <w:pPr>
+        <w:ind w:left="5256" w:hanging="360"/>
+      </w:pPr>
+      <w:rPr>
+        <w:rFonts w:ascii="Symbol" w:hAnsi="Symbol" w:hint="default"/>
+      </w:rPr>
+    </w:lvl>
+    <w:lvl w:ilvl="7" w:tplc="04090003" w:tentative="1">
+      <w:start w:val="1"/>
+      <w:numFmt w:val="bullet"/>
+      <w:lvlText w:val="o"/>
+      <w:lvlJc w:val="left"/>
+      <w:pPr>
+        <w:ind w:left="5976" w:hanging="360"/>
+      </w:pPr>
+      <w:rPr>
+        <w:rFonts w:ascii="Courier New" w:hAnsi="Courier New" w:cs="Courier New" w:hint="default"/>
+      </w:rPr>
+    </w:lvl>
+    <w:lvl w:ilvl="8" w:tplc="04090005" w:tentative="1">
+      <w:start w:val="1"/>
+      <w:numFmt w:val="bullet"/>
+      <w:lvlText w:val=""/>
+      <w:lvlJc w:val="left"/>
+      <w:pPr>
+        <w:ind w:left="6696" w:hanging="360"/>
+      </w:pPr>
+      <w:rPr>
+        <w:rFonts w:ascii="Wingdings" w:hAnsi="Wingdings" w:hint="default"/>
+      </w:rPr>
+    </w:lvl>
+  </w:abstractNum>
+  <w:abstractNum w:abstractNumId="10">
     <w:nsid w:val="49404EE1"/>
     <w:multiLevelType w:val="singleLevel"/>
     <w:tmpl w:val="0409000F"/>
@@ -2734,7 +4261,7 @@
       </w:pPr>
     </w:lvl>
   </w:abstractNum>
-  <w:abstractNum w:abstractNumId="10">
+  <w:abstractNum w:abstractNumId="11">
     <w:nsid w:val="531E5CC9"/>
     <w:multiLevelType w:val="singleLevel"/>
     <w:tmpl w:val="0409000F"/>
@@ -2751,7 +4278,7 @@
       </w:pPr>
     </w:lvl>
   </w:abstractNum>
-  <w:abstractNum w:abstractNumId="11">
+  <w:abstractNum w:abstractNumId="12">
     <w:nsid w:val="553C282B"/>
     <w:multiLevelType w:val="hybridMultilevel"/>
     <w:tmpl w:val="7E0050E4"/>
@@ -2850,10 +4377,10 @@
     <w:abstractNumId w:val="5"/>
   </w:num>
   <w:num w:numId="4">
-    <w:abstractNumId w:val="9"/>
+    <w:abstractNumId w:val="10"/>
   </w:num>
   <w:num w:numId="5">
-    <w:abstractNumId w:val="10"/>
+    <w:abstractNumId w:val="11"/>
   </w:num>
   <w:num w:numId="6">
     <w:abstractNumId w:val="7"/>
@@ -2874,13 +4401,16 @@
     <w:abstractNumId w:val="8"/>
   </w:num>
   <w:num w:numId="12">
-    <w:abstractNumId w:val="11"/>
+    <w:abstractNumId w:val="12"/>
+  </w:num>
+  <w:num w:numId="13">
+    <w:abstractNumId w:val="9"/>
   </w:num>
 </w:numbering>
 </file>
 
 <file path=word/styles.xml><?xml version="1.0" encoding="utf-8"?>
-<w:styles xmlns:mc="http://schemas.openxmlformats.org/markup-compatibility/2006" xmlns:r="http://schemas.openxmlformats.org/officeDocument/2006/relationships" xmlns:w="http://schemas.openxmlformats.org/wordprocessingml/2006/main" xmlns:w14="http://schemas.microsoft.com/office/word/2010/wordml" mc:Ignorable="w14">
+<w:styles xmlns:r="http://schemas.openxmlformats.org/officeDocument/2006/relationships" xmlns:w="http://schemas.openxmlformats.org/wordprocessingml/2006/main">
   <w:docDefaults>
     <w:rPrDefault>
       <w:rPr>
@@ -3032,6 +4562,7 @@
   <w:style w:type="paragraph" w:default="1" w:styleId="Normal">
     <w:name w:val="Normal"/>
     <w:qFormat/>
+    <w:rsid w:val="002B4CA4"/>
     <w:pPr>
       <w:widowControl w:val="0"/>
       <w:suppressAutoHyphens/>
@@ -3047,6 +4578,7 @@
     <w:link w:val="Heading1Char"/>
     <w:uiPriority w:val="9"/>
     <w:qFormat/>
+    <w:rsid w:val="002B4CA4"/>
     <w:pPr>
       <w:keepNext/>
       <w:suppressAutoHyphens w:val="0"/>
@@ -3065,6 +4597,7 @@
     <w:basedOn w:val="text-base"/>
     <w:next w:val="body-pp1"/>
     <w:qFormat/>
+    <w:rsid w:val="002B4CA4"/>
     <w:pPr>
       <w:keepNext/>
       <w:spacing w:before="240" w:after="60" w:line="300" w:lineRule="exact"/>
@@ -3081,6 +4614,7 @@
     <w:basedOn w:val="text-base"/>
     <w:next w:val="body-pp1"/>
     <w:qFormat/>
+    <w:rsid w:val="002B4CA4"/>
     <w:pPr>
       <w:keepNext/>
       <w:spacing w:before="220" w:after="60" w:line="260" w:lineRule="exact"/>
@@ -3094,7 +4628,6 @@
   <w:style w:type="character" w:default="1" w:styleId="DefaultParagraphFont">
     <w:name w:val="Default Paragraph Font"/>
     <w:uiPriority w:val="1"/>
-    <w:semiHidden/>
     <w:unhideWhenUsed/>
   </w:style>
   <w:style w:type="table" w:default="1" w:styleId="TableNormal">
@@ -3102,6 +4635,7 @@
     <w:uiPriority w:val="99"/>
     <w:semiHidden/>
     <w:unhideWhenUsed/>
+    <w:qFormat/>
     <w:tblPr>
       <w:tblInd w:w="0" w:type="dxa"/>
       <w:tblCellMar>
@@ -3121,6 +4655,7 @@
   <w:style w:type="paragraph" w:customStyle="1" w:styleId="text-base">
     <w:name w:val="text-base"/>
     <w:basedOn w:val="Normal"/>
+    <w:rsid w:val="002B4CA4"/>
     <w:pPr>
       <w:spacing w:line="220" w:lineRule="exact"/>
     </w:pPr>
@@ -3132,6 +4667,7 @@
     <w:name w:val="body-pp1"/>
     <w:basedOn w:val="body-pp"/>
     <w:next w:val="body-pp"/>
+    <w:rsid w:val="002B4CA4"/>
     <w:pPr>
       <w:ind w:firstLine="0"/>
     </w:pPr>
@@ -3139,6 +4675,7 @@
   <w:style w:type="paragraph" w:customStyle="1" w:styleId="body-pp">
     <w:name w:val="body-pp"/>
     <w:basedOn w:val="para-base"/>
+    <w:rsid w:val="002B4CA4"/>
     <w:pPr>
       <w:widowControl/>
       <w:ind w:firstLine="216"/>
@@ -3147,6 +4684,7 @@
   <w:style w:type="paragraph" w:customStyle="1" w:styleId="para-base">
     <w:name w:val="para-base"/>
     <w:basedOn w:val="text-base"/>
+    <w:rsid w:val="002B4CA4"/>
     <w:pPr>
       <w:jc w:val="both"/>
     </w:pPr>
@@ -3156,6 +4694,7 @@
     <w:basedOn w:val="Normal"/>
     <w:next w:val="Normal"/>
     <w:qFormat/>
+    <w:rsid w:val="002B4CA4"/>
     <w:pPr>
       <w:spacing w:before="120" w:after="120"/>
     </w:pPr>
@@ -3167,10 +4706,12 @@
     <w:name w:val="footnote text"/>
     <w:basedOn w:val="Normal"/>
     <w:semiHidden/>
+    <w:rsid w:val="002B4CA4"/>
   </w:style>
   <w:style w:type="character" w:customStyle="1" w:styleId="emph">
     <w:name w:val="=emph"/>
     <w:basedOn w:val="DefaultParagraphFont"/>
+    <w:rsid w:val="002B4CA4"/>
     <w:rPr>
       <w:i/>
     </w:rPr>
@@ -3178,6 +4719,7 @@
   <w:style w:type="paragraph" w:customStyle="1" w:styleId="dialog">
     <w:name w:val="dialog"/>
     <w:basedOn w:val="text-base"/>
+    <w:rsid w:val="002B4CA4"/>
     <w:pPr>
       <w:tabs>
         <w:tab w:val="right" w:pos="432"/>
@@ -3189,6 +4731,7 @@
   <w:style w:type="paragraph" w:customStyle="1" w:styleId="dialog-s">
     <w:name w:val="dialog-s"/>
     <w:basedOn w:val="dialog"/>
+    <w:rsid w:val="002B4CA4"/>
     <w:rPr>
       <w:i/>
     </w:rPr>
@@ -3197,6 +4740,7 @@
     <w:name w:val="footnote reference"/>
     <w:basedOn w:val="DefaultParagraphFont"/>
     <w:semiHidden/>
+    <w:rsid w:val="002B4CA4"/>
     <w:rPr>
       <w:vertAlign w:val="superscript"/>
     </w:rPr>
@@ -3204,6 +4748,7 @@
   <w:style w:type="paragraph" w:customStyle="1" w:styleId="MILCOM">
     <w:name w:val="MILCOM"/>
     <w:basedOn w:val="Normal"/>
+    <w:rsid w:val="002B4CA4"/>
     <w:pPr>
       <w:widowControl/>
       <w:suppressAutoHyphens w:val="0"/>
@@ -3217,6 +4762,7 @@
   <w:style w:type="paragraph" w:customStyle="1" w:styleId="FigureTitle">
     <w:name w:val="Figure_Title"/>
     <w:basedOn w:val="text-base"/>
+    <w:rsid w:val="002B4CA4"/>
     <w:pPr>
       <w:spacing w:before="120" w:after="240"/>
     </w:pPr>
@@ -3224,6 +4770,7 @@
   <w:style w:type="paragraph" w:customStyle="1" w:styleId="bib">
     <w:name w:val="bib"/>
     <w:basedOn w:val="para-base"/>
+    <w:rsid w:val="002B4CA4"/>
     <w:pPr>
       <w:keepLines/>
       <w:widowControl/>
@@ -3234,6 +4781,7 @@
     <w:name w:val="header"/>
     <w:basedOn w:val="Normal"/>
     <w:semiHidden/>
+    <w:rsid w:val="002B4CA4"/>
     <w:pPr>
       <w:tabs>
         <w:tab w:val="center" w:pos="4320"/>
@@ -3252,6 +4800,7 @@
     <w:name w:val="Subtitle"/>
     <w:basedOn w:val="Normal"/>
     <w:qFormat/>
+    <w:rsid w:val="002B4CA4"/>
     <w:pPr>
       <w:suppressAutoHyphens w:val="0"/>
       <w:jc w:val="both"/>
@@ -3267,6 +4816,7 @@
   <w:style w:type="paragraph" w:customStyle="1" w:styleId="FootnoteBase">
     <w:name w:val="Footnote Base"/>
     <w:basedOn w:val="Normal"/>
+    <w:rsid w:val="002B4CA4"/>
     <w:pPr>
       <w:tabs>
         <w:tab w:val="left" w:pos="202"/>
@@ -3282,6 +4832,7 @@
   <w:style w:type="paragraph" w:customStyle="1" w:styleId="Space3pt">
     <w:name w:val=".Space 3pt"/>
     <w:basedOn w:val="Normal"/>
+    <w:rsid w:val="002B4CA4"/>
     <w:pPr>
       <w:spacing w:line="60" w:lineRule="exact"/>
       <w:jc w:val="both"/>
@@ -3294,6 +4845,7 @@
   <w:style w:type="character" w:customStyle="1" w:styleId="hidden">
     <w:name w:val="=hidden"/>
     <w:basedOn w:val="DefaultParagraphFont"/>
+    <w:rsid w:val="002B4CA4"/>
     <w:rPr>
       <w:vanish/>
     </w:rPr>
@@ -3302,6 +4854,7 @@
     <w:name w:val="Hyperlink"/>
     <w:basedOn w:val="DefaultParagraphFont"/>
     <w:semiHidden/>
+    <w:rsid w:val="002B4CA4"/>
     <w:rPr>
       <w:color w:val="0000FF"/>
       <w:u w:val="single"/>
@@ -3311,6 +4864,7 @@
     <w:name w:val="endnote text"/>
     <w:basedOn w:val="Normal"/>
     <w:semiHidden/>
+    <w:rsid w:val="002B4CA4"/>
     <w:pPr>
       <w:snapToGrid w:val="0"/>
     </w:pPr>
@@ -3319,6 +4873,7 @@
     <w:name w:val="endnote reference"/>
     <w:basedOn w:val="DefaultParagraphFont"/>
     <w:semiHidden/>
+    <w:rsid w:val="002B4CA4"/>
     <w:rPr>
       <w:vertAlign w:val="superscript"/>
     </w:rPr>
@@ -3326,6 +4881,7 @@
   <w:style w:type="paragraph" w:customStyle="1" w:styleId="Abstract">
     <w:name w:val="Abstract"/>
     <w:basedOn w:val="para-base"/>
+    <w:rsid w:val="002B4CA4"/>
     <w:pPr>
       <w:spacing w:line="200" w:lineRule="exact"/>
       <w:ind w:left="200" w:right="200"/>
@@ -3337,6 +4893,7 @@
   <w:style w:type="paragraph" w:customStyle="1" w:styleId="HeadingAbstract">
     <w:name w:val="Heading Abstract"/>
     <w:basedOn w:val="Heading2"/>
+    <w:rsid w:val="002B4CA4"/>
     <w:pPr>
       <w:spacing w:before="0"/>
     </w:pPr>
@@ -3349,6 +4906,7 @@
     <w:basedOn w:val="text-base"/>
     <w:next w:val="Normal"/>
     <w:qFormat/>
+    <w:rsid w:val="002B4CA4"/>
     <w:pPr>
       <w:spacing w:before="240" w:after="120" w:line="320" w:lineRule="exact"/>
       <w:jc w:val="center"/>
@@ -3366,6 +4924,7 @@
   <w:style w:type="paragraph" w:customStyle="1" w:styleId="Author">
     <w:name w:val="Author"/>
     <w:basedOn w:val="text-base"/>
+    <w:rsid w:val="002B4CA4"/>
     <w:pPr>
       <w:jc w:val="center"/>
     </w:pPr>
@@ -3376,6 +4935,7 @@
   <w:style w:type="paragraph" w:customStyle="1" w:styleId="Affiliations">
     <w:name w:val="Affiliations"/>
     <w:basedOn w:val="text-base"/>
+    <w:rsid w:val="002B4CA4"/>
     <w:pPr>
       <w:spacing w:line="200" w:lineRule="exact"/>
       <w:jc w:val="center"/>
@@ -3387,6 +4947,7 @@
   <w:style w:type="paragraph" w:customStyle="1" w:styleId="sp3pt">
     <w:name w:val="sp3pt"/>
     <w:basedOn w:val="text-base"/>
+    <w:rsid w:val="002B4CA4"/>
     <w:pPr>
       <w:spacing w:line="60" w:lineRule="exact"/>
     </w:pPr>
@@ -3394,6 +4955,7 @@
   <w:style w:type="paragraph" w:customStyle="1" w:styleId="body-list">
     <w:name w:val="body-list"/>
     <w:basedOn w:val="body-pp1"/>
+    <w:rsid w:val="002B4CA4"/>
     <w:pPr>
       <w:tabs>
         <w:tab w:val="left" w:pos="288"/>
@@ -3425,6 +4987,7 @@
   <w:style w:type="paragraph" w:customStyle="1" w:styleId="tparai">
     <w:name w:val="tparai"/>
     <w:basedOn w:val="Normal"/>
+    <w:rsid w:val="002B4CA4"/>
     <w:pPr>
       <w:widowControl/>
       <w:suppressAutoHyphens w:val="0"/>
@@ -3445,6 +5008,7 @@
     <w:name w:val="tparani"/>
     <w:basedOn w:val="Normal"/>
     <w:next w:val="tparai"/>
+    <w:rsid w:val="002B4CA4"/>
     <w:pPr>
       <w:widowControl/>
       <w:suppressAutoHyphens w:val="0"/>
@@ -3463,6 +5027,7 @@
   <w:style w:type="character" w:customStyle="1" w:styleId="it">
     <w:name w:val="it"/>
     <w:basedOn w:val="DefaultParagraphFont"/>
+    <w:rsid w:val="002B4CA4"/>
     <w:rPr>
       <w:i/>
     </w:rPr>
@@ -3471,6 +5036,7 @@
     <w:name w:val="Style1"/>
     <w:basedOn w:val="dialog"/>
     <w:next w:val="dialog"/>
+    <w:rsid w:val="002B4CA4"/>
     <w:pPr>
       <w:spacing w:before="60"/>
     </w:pPr>
@@ -3478,11 +5044,13 @@
   <w:style w:type="paragraph" w:customStyle="1" w:styleId="table-text">
     <w:name w:val="table-text"/>
     <w:basedOn w:val="text-base"/>
+    <w:rsid w:val="002B4CA4"/>
   </w:style>
   <w:style w:type="paragraph" w:customStyle="1" w:styleId="dialog1">
     <w:name w:val="dialog1"/>
     <w:basedOn w:val="dialog"/>
     <w:next w:val="dialog"/>
+    <w:rsid w:val="002B4CA4"/>
     <w:pPr>
       <w:spacing w:before="60"/>
     </w:pPr>
@@ -3491,6 +5059,7 @@
     <w:name w:val="dialog2"/>
     <w:basedOn w:val="dialog"/>
     <w:next w:val="body-pp"/>
+    <w:rsid w:val="002B4CA4"/>
     <w:pPr>
       <w:spacing w:after="60"/>
     </w:pPr>
@@ -3499,6 +5068,7 @@
     <w:name w:val="body-list1"/>
     <w:basedOn w:val="body-list"/>
     <w:next w:val="body-list"/>
+    <w:rsid w:val="002B4CA4"/>
     <w:pPr>
       <w:spacing w:before="60"/>
     </w:pPr>
@@ -3507,6 +5077,7 @@
     <w:name w:val="body-list2"/>
     <w:basedOn w:val="body-list"/>
     <w:next w:val="body-pp"/>
+    <w:rsid w:val="002B4CA4"/>
     <w:pPr>
       <w:spacing w:after="60"/>
     </w:pPr>
@@ -3537,6 +5108,39 @@
       <w:sz w:val="16"/>
       <w:szCs w:val="16"/>
     </w:rPr>
+  </w:style>
+  <w:style w:type="character" w:styleId="PlaceholderText">
+    <w:name w:val="Placeholder Text"/>
+    <w:basedOn w:val="DefaultParagraphFont"/>
+    <w:uiPriority w:val="99"/>
+    <w:semiHidden/>
+    <w:rsid w:val="005C7845"/>
+    <w:rPr>
+      <w:color w:val="808080"/>
+    </w:rPr>
+  </w:style>
+  <w:style w:type="table" w:styleId="TableGrid">
+    <w:name w:val="Table Grid"/>
+    <w:basedOn w:val="TableNormal"/>
+    <w:uiPriority w:val="59"/>
+    <w:rsid w:val="0065666C"/>
+    <w:tblPr>
+      <w:tblInd w:w="0" w:type="dxa"/>
+      <w:tblBorders>
+        <w:top w:val="single" w:sz="4" w:space="0" w:color="auto"/>
+        <w:left w:val="single" w:sz="4" w:space="0" w:color="auto"/>
+        <w:bottom w:val="single" w:sz="4" w:space="0" w:color="auto"/>
+        <w:right w:val="single" w:sz="4" w:space="0" w:color="auto"/>
+        <w:insideH w:val="single" w:sz="4" w:space="0" w:color="auto"/>
+        <w:insideV w:val="single" w:sz="4" w:space="0" w:color="auto"/>
+      </w:tblBorders>
+      <w:tblCellMar>
+        <w:top w:w="0" w:type="dxa"/>
+        <w:left w:w="108" w:type="dxa"/>
+        <w:bottom w:w="0" w:type="dxa"/>
+        <w:right w:w="108" w:type="dxa"/>
+      </w:tblCellMar>
+    </w:tblPr>
   </w:style>
 </w:styles>
 </file>
@@ -3729,6 +5333,328 @@
     <w:unhideWhenUsed/>
   </w:style>
 </w:styles>
+</file>
+
+<file path=word/glossary/document.xml><?xml version="1.0" encoding="utf-8"?>
+<w:glossaryDocument xmlns:ve="http://schemas.openxmlformats.org/markup-compatibility/2006" xmlns:o="urn:schemas-microsoft-com:office:office" xmlns:r="http://schemas.openxmlformats.org/officeDocument/2006/relationships" xmlns:m="http://schemas.openxmlformats.org/officeDocument/2006/math" xmlns:v="urn:schemas-microsoft-com:vml" xmlns:wp="http://schemas.openxmlformats.org/drawingml/2006/wordprocessingDrawing" xmlns:w10="urn:schemas-microsoft-com:office:word" xmlns:w="http://schemas.openxmlformats.org/wordprocessingml/2006/main" xmlns:wne="http://schemas.microsoft.com/office/word/2006/wordml">
+  <w:docParts/>
+</w:glossaryDocument>
+</file>
+
+<file path=word/glossary/fontTable.xml><?xml version="1.0" encoding="utf-8"?>
+<w:fonts xmlns:r="http://schemas.openxmlformats.org/officeDocument/2006/relationships" xmlns:w="http://schemas.openxmlformats.org/wordprocessingml/2006/main">
+  <w:font w:name="Symbol">
+    <w:panose1 w:val="05050102010706020507"/>
+    <w:charset w:val="02"/>
+    <w:family w:val="roman"/>
+    <w:pitch w:val="variable"/>
+    <w:sig w:usb0="00000000" w:usb1="10000000" w:usb2="00000000" w:usb3="00000000" w:csb0="80000000" w:csb1="00000000"/>
+  </w:font>
+  <w:font w:name="Times New Roman">
+    <w:panose1 w:val="02020603050405020304"/>
+    <w:charset w:val="00"/>
+    <w:family w:val="roman"/>
+    <w:pitch w:val="variable"/>
+    <w:sig w:usb0="E0002AFF" w:usb1="C0007841" w:usb2="00000009" w:usb3="00000000" w:csb0="000001FF" w:csb1="00000000"/>
+  </w:font>
+  <w:font w:name="Courier New">
+    <w:panose1 w:val="02070309020205020404"/>
+    <w:charset w:val="00"/>
+    <w:family w:val="modern"/>
+    <w:pitch w:val="fixed"/>
+    <w:sig w:usb0="E0002AFF" w:usb1="C0007843" w:usb2="00000009" w:usb3="00000000" w:csb0="000001FF" w:csb1="00000000"/>
+  </w:font>
+  <w:font w:name="Wingdings">
+    <w:panose1 w:val="05000000000000000000"/>
+    <w:charset w:val="02"/>
+    <w:family w:val="auto"/>
+    <w:pitch w:val="variable"/>
+    <w:sig w:usb0="00000000" w:usb1="10000000" w:usb2="00000000" w:usb3="00000000" w:csb0="80000000" w:csb1="00000000"/>
+  </w:font>
+  <w:font w:name="PMingLiU">
+    <w:altName w:val="新細明體"/>
+    <w:panose1 w:val="02020500000000000000"/>
+    <w:charset w:val="88"/>
+    <w:family w:val="roman"/>
+    <w:pitch w:val="variable"/>
+    <w:sig w:usb0="A00002FF" w:usb1="28CFFCFA" w:usb2="00000016" w:usb3="00000000" w:csb0="00100001" w:csb1="00000000"/>
+  </w:font>
+  <w:font w:name="Arial">
+    <w:panose1 w:val="020B0604020202020204"/>
+    <w:charset w:val="00"/>
+    <w:family w:val="swiss"/>
+    <w:pitch w:val="variable"/>
+    <w:sig w:usb0="E0002AFF" w:usb1="C0007843" w:usb2="00000009" w:usb3="00000000" w:csb0="000001FF" w:csb1="00000000"/>
+  </w:font>
+  <w:font w:name="Tahoma">
+    <w:panose1 w:val="020B0604030504040204"/>
+    <w:charset w:val="00"/>
+    <w:family w:val="swiss"/>
+    <w:pitch w:val="variable"/>
+    <w:sig w:usb0="E1002EFF" w:usb1="C000605B" w:usb2="00000029" w:usb3="00000000" w:csb0="000101FF" w:csb1="00000000"/>
+  </w:font>
+  <w:font w:name="Cambria Math">
+    <w:panose1 w:val="02040503050406030204"/>
+    <w:charset w:val="00"/>
+    <w:family w:val="roman"/>
+    <w:pitch w:val="variable"/>
+    <w:sig w:usb0="A00002EF" w:usb1="420020EB" w:usb2="00000000" w:usb3="00000000" w:csb0="0000019F" w:csb1="00000000"/>
+  </w:font>
+  <w:font w:name="Cambria">
+    <w:panose1 w:val="02040503050406030204"/>
+    <w:charset w:val="00"/>
+    <w:family w:val="roman"/>
+    <w:pitch w:val="variable"/>
+    <w:sig w:usb0="A00002EF" w:usb1="4000004B" w:usb2="00000000" w:usb3="00000000" w:csb0="0000019F" w:csb1="00000000"/>
+  </w:font>
+  <w:font w:name="Calibri">
+    <w:panose1 w:val="020F0502020204030204"/>
+    <w:charset w:val="00"/>
+    <w:family w:val="swiss"/>
+    <w:pitch w:val="variable"/>
+    <w:sig w:usb0="E10002FF" w:usb1="4000ACFF" w:usb2="00000009" w:usb3="00000000" w:csb0="0000019F" w:csb1="00000000"/>
+  </w:font>
+</w:fonts>
+</file>
+
+<file path=word/glossary/settings.xml><?xml version="1.0" encoding="utf-8"?>
+<w:settings xmlns:o="urn:schemas-microsoft-com:office:office" xmlns:r="http://schemas.openxmlformats.org/officeDocument/2006/relationships" xmlns:m="http://schemas.openxmlformats.org/officeDocument/2006/math" xmlns:v="urn:schemas-microsoft-com:vml" xmlns:w10="urn:schemas-microsoft-com:office:word" xmlns:w="http://schemas.openxmlformats.org/wordprocessingml/2006/main" xmlns:sl="http://schemas.openxmlformats.org/schemaLibrary/2006/main">
+  <w:view w:val="normal"/>
+  <w:defaultTabStop w:val="720"/>
+  <w:characterSpacingControl w:val="doNotCompress"/>
+  <w:compat>
+    <w:useFELayout/>
+  </w:compat>
+  <w:rsids>
+    <w:rsidRoot w:val="00DE4471"/>
+    <w:rsid w:val="006D3832"/>
+    <w:rsid w:val="00DE4471"/>
+  </w:rsids>
+  <m:mathPr>
+    <m:mathFont m:val="Cambria Math"/>
+    <m:brkBin m:val="before"/>
+    <m:brkBinSub m:val="--"/>
+    <m:smallFrac m:val="off"/>
+    <m:dispDef/>
+    <m:lMargin m:val="0"/>
+    <m:rMargin m:val="0"/>
+    <m:defJc m:val="centerGroup"/>
+    <m:wrapIndent m:val="1440"/>
+    <m:intLim m:val="subSup"/>
+    <m:naryLim m:val="undOvr"/>
+  </m:mathPr>
+  <w:themeFontLang w:val="en-US"/>
+  <w:clrSchemeMapping w:bg1="light1" w:t1="dark1" w:bg2="light2" w:t2="dark2" w:accent1="accent1" w:accent2="accent2" w:accent3="accent3" w:accent4="accent4" w:accent5="accent5" w:accent6="accent6" w:hyperlink="hyperlink" w:followedHyperlink="followedHyperlink"/>
+  <w:decimalSymbol w:val="."/>
+  <w:listSeparator w:val=","/>
+</w:settings>
+</file>
+
+<file path=word/glossary/styles.xml><?xml version="1.0" encoding="utf-8"?>
+<w:styles xmlns:r="http://schemas.openxmlformats.org/officeDocument/2006/relationships" xmlns:w="http://schemas.openxmlformats.org/wordprocessingml/2006/main">
+  <w:docDefaults>
+    <w:rPrDefault>
+      <w:rPr>
+        <w:rFonts w:asciiTheme="minorHAnsi" w:eastAsiaTheme="minorEastAsia" w:hAnsiTheme="minorHAnsi" w:cstheme="minorBidi"/>
+        <w:sz w:val="22"/>
+        <w:szCs w:val="22"/>
+        <w:lang w:val="en-US" w:eastAsia="en-US" w:bidi="ar-SA"/>
+      </w:rPr>
+    </w:rPrDefault>
+    <w:pPrDefault>
+      <w:pPr>
+        <w:spacing w:after="200" w:line="276" w:lineRule="auto"/>
+      </w:pPr>
+    </w:pPrDefault>
+  </w:docDefaults>
+  <w:latentStyles w:defLockedState="0" w:defUIPriority="99" w:defSemiHidden="1" w:defUnhideWhenUsed="1" w:defQFormat="0" w:count="267">
+    <w:lsdException w:name="Normal" w:semiHidden="0" w:uiPriority="0" w:unhideWhenUsed="0" w:qFormat="1"/>
+    <w:lsdException w:name="heading 1" w:semiHidden="0" w:uiPriority="9" w:unhideWhenUsed="0" w:qFormat="1"/>
+    <w:lsdException w:name="heading 2" w:uiPriority="9" w:qFormat="1"/>
+    <w:lsdException w:name="heading 3" w:uiPriority="9" w:qFormat="1"/>
+    <w:lsdException w:name="heading 4" w:uiPriority="9" w:qFormat="1"/>
+    <w:lsdException w:name="heading 5" w:uiPriority="9" w:qFormat="1"/>
+    <w:lsdException w:name="heading 6" w:uiPriority="9" w:qFormat="1"/>
+    <w:lsdException w:name="heading 7" w:uiPriority="9" w:qFormat="1"/>
+    <w:lsdException w:name="heading 8" w:uiPriority="9" w:qFormat="1"/>
+    <w:lsdException w:name="heading 9" w:uiPriority="9" w:qFormat="1"/>
+    <w:lsdException w:name="toc 1" w:uiPriority="39"/>
+    <w:lsdException w:name="toc 2" w:uiPriority="39"/>
+    <w:lsdException w:name="toc 3" w:uiPriority="39"/>
+    <w:lsdException w:name="toc 4" w:uiPriority="39"/>
+    <w:lsdException w:name="toc 5" w:uiPriority="39"/>
+    <w:lsdException w:name="toc 6" w:uiPriority="39"/>
+    <w:lsdException w:name="toc 7" w:uiPriority="39"/>
+    <w:lsdException w:name="toc 8" w:uiPriority="39"/>
+    <w:lsdException w:name="toc 9" w:uiPriority="39"/>
+    <w:lsdException w:name="caption" w:uiPriority="35" w:qFormat="1"/>
+    <w:lsdException w:name="Title" w:semiHidden="0" w:uiPriority="10" w:unhideWhenUsed="0" w:qFormat="1"/>
+    <w:lsdException w:name="Default Paragraph Font" w:uiPriority="1"/>
+    <w:lsdException w:name="Subtitle" w:semiHidden="0" w:uiPriority="11" w:unhideWhenUsed="0" w:qFormat="1"/>
+    <w:lsdException w:name="Strong" w:semiHidden="0" w:uiPriority="22" w:unhideWhenUsed="0" w:qFormat="1"/>
+    <w:lsdException w:name="Emphasis" w:semiHidden="0" w:uiPriority="20" w:unhideWhenUsed="0" w:qFormat="1"/>
+    <w:lsdException w:name="Table Grid" w:semiHidden="0" w:uiPriority="59" w:unhideWhenUsed="0"/>
+    <w:lsdException w:name="Placeholder Text" w:unhideWhenUsed="0"/>
+    <w:lsdException w:name="No Spacing" w:semiHidden="0" w:uiPriority="1" w:unhideWhenUsed="0" w:qFormat="1"/>
+    <w:lsdException w:name="Light Shading" w:semiHidden="0" w:uiPriority="60" w:unhideWhenUsed="0"/>
+    <w:lsdException w:name="Light List" w:semiHidden="0" w:uiPriority="61" w:unhideWhenUsed="0"/>
+    <w:lsdException w:name="Light Grid" w:semiHidden="0" w:uiPriority="62" w:unhideWhenUsed="0"/>
+    <w:lsdException w:name="Medium Shading 1" w:semiHidden="0" w:uiPriority="63" w:unhideWhenUsed="0"/>
+    <w:lsdException w:name="Medium Shading 2" w:semiHidden="0" w:uiPriority="64" w:unhideWhenUsed="0"/>
+    <w:lsdException w:name="Medium List 1" w:semiHidden="0" w:uiPriority="65" w:unhideWhenUsed="0"/>
+    <w:lsdException w:name="Medium List 2" w:semiHidden="0" w:uiPriority="66" w:unhideWhenUsed="0"/>
+    <w:lsdException w:name="Medium Grid 1" w:semiHidden="0" w:uiPriority="67" w:unhideWhenUsed="0"/>
+    <w:lsdException w:name="Medium Grid 2" w:semiHidden="0" w:uiPriority="68" w:unhideWhenUsed="0"/>
+    <w:lsdException w:name="Medium Grid 3" w:semiHidden="0" w:uiPriority="69" w:unhideWhenUsed="0"/>
+    <w:lsdException w:name="Dark List" w:semiHidden="0" w:uiPriority="70" w:unhideWhenUsed="0"/>
+    <w:lsdException w:name="Colorful Shading" w:semiHidden="0" w:uiPriority="71" w:unhideWhenUsed="0"/>
+    <w:lsdException w:name="Colorful List" w:semiHidden="0" w:uiPriority="72" w:unhideWhenUsed="0"/>
+    <w:lsdException w:name="Colorful Grid" w:semiHidden="0" w:uiPriority="73" w:unhideWhenUsed="0"/>
+    <w:lsdException w:name="Light Shading Accent 1" w:semiHidden="0" w:uiPriority="60" w:unhideWhenUsed="0"/>
+    <w:lsdException w:name="Light List Accent 1" w:semiHidden="0" w:uiPriority="61" w:unhideWhenUsed="0"/>
+    <w:lsdException w:name="Light Grid Accent 1" w:semiHidden="0" w:uiPriority="62" w:unhideWhenUsed="0"/>
+    <w:lsdException w:name="Medium Shading 1 Accent 1" w:semiHidden="0" w:uiPriority="63" w:unhideWhenUsed="0"/>
+    <w:lsdException w:name="Medium Shading 2 Accent 1" w:semiHidden="0" w:uiPriority="64" w:unhideWhenUsed="0"/>
+    <w:lsdException w:name="Medium List 1 Accent 1" w:semiHidden="0" w:uiPriority="65" w:unhideWhenUsed="0"/>
+    <w:lsdException w:name="Revision" w:unhideWhenUsed="0"/>
+    <w:lsdException w:name="List Paragraph" w:semiHidden="0" w:uiPriority="34" w:unhideWhenUsed="0" w:qFormat="1"/>
+    <w:lsdException w:name="Quote" w:semiHidden="0" w:uiPriority="29" w:unhideWhenUsed="0" w:qFormat="1"/>
+    <w:lsdException w:name="Intense Quote" w:semiHidden="0" w:uiPriority="30" w:unhideWhenUsed="0" w:qFormat="1"/>
+    <w:lsdException w:name="Medium List 2 Accent 1" w:semiHidden="0" w:uiPriority="66" w:unhideWhenUsed="0"/>
+    <w:lsdException w:name="Medium Grid 1 Accent 1" w:semiHidden="0" w:uiPriority="67" w:unhideWhenUsed="0"/>
+    <w:lsdException w:name="Medium Grid 2 Accent 1" w:semiHidden="0" w:uiPriority="68" w:unhideWhenUsed="0"/>
+    <w:lsdException w:name="Medium Grid 3 Accent 1" w:semiHidden="0" w:uiPriority="69" w:unhideWhenUsed="0"/>
+    <w:lsdException w:name="Dark List Accent 1" w:semiHidden="0" w:uiPriority="70" w:unhideWhenUsed="0"/>
+    <w:lsdException w:name="Colorful Shading Accent 1" w:semiHidden="0" w:uiPriority="71" w:unhideWhenUsed="0"/>
+    <w:lsdException w:name="Colorful List Accent 1" w:semiHidden="0" w:uiPriority="72" w:unhideWhenUsed="0"/>
+    <w:lsdException w:name="Colorful Grid Accent 1" w:semiHidden="0" w:uiPriority="73" w:unhideWhenUsed="0"/>
+    <w:lsdException w:name="Light Shading Accent 2" w:semiHidden="0" w:uiPriority="60" w:unhideWhenUsed="0"/>
+    <w:lsdException w:name="Light List Accent 2" w:semiHidden="0" w:uiPriority="61" w:unhideWhenUsed="0"/>
+    <w:lsdException w:name="Light Grid Accent 2" w:semiHidden="0" w:uiPriority="62" w:unhideWhenUsed="0"/>
+    <w:lsdException w:name="Medium Shading 1 Accent 2" w:semiHidden="0" w:uiPriority="63" w:unhideWhenUsed="0"/>
+    <w:lsdException w:name="Medium Shading 2 Accent 2" w:semiHidden="0" w:uiPriority="64" w:unhideWhenUsed="0"/>
+    <w:lsdException w:name="Medium List 1 Accent 2" w:semiHidden="0" w:uiPriority="65" w:unhideWhenUsed="0"/>
+    <w:lsdException w:name="Medium List 2 Accent 2" w:semiHidden="0" w:uiPriority="66" w:unhideWhenUsed="0"/>
+    <w:lsdException w:name="Medium Grid 1 Accent 2" w:semiHidden="0" w:uiPriority="67" w:unhideWhenUsed="0"/>
+    <w:lsdException w:name="Medium Grid 2 Accent 2" w:semiHidden="0" w:uiPriority="68" w:unhideWhenUsed="0"/>
+    <w:lsdException w:name="Medium Grid 3 Accent 2" w:semiHidden="0" w:uiPriority="69" w:unhideWhenUsed="0"/>
+    <w:lsdException w:name="Dark List Accent 2" w:semiHidden="0" w:uiPriority="70" w:unhideWhenUsed="0"/>
+    <w:lsdException w:name="Colorful Shading Accent 2" w:semiHidden="0" w:uiPriority="71" w:unhideWhenUsed="0"/>
+    <w:lsdException w:name="Colorful List Accent 2" w:semiHidden="0" w:uiPriority="72" w:unhideWhenUsed="0"/>
+    <w:lsdException w:name="Colorful Grid Accent 2" w:semiHidden="0" w:uiPriority="73" w:unhideWhenUsed="0"/>
+    <w:lsdException w:name="Light Shading Accent 3" w:semiHidden="0" w:uiPriority="60" w:unhideWhenUsed="0"/>
+    <w:lsdException w:name="Light List Accent 3" w:semiHidden="0" w:uiPriority="61" w:unhideWhenUsed="0"/>
+    <w:lsdException w:name="Light Grid Accent 3" w:semiHidden="0" w:uiPriority="62" w:unhideWhenUsed="0"/>
+    <w:lsdException w:name="Medium Shading 1 Accent 3" w:semiHidden="0" w:uiPriority="63" w:unhideWhenUsed="0"/>
+    <w:lsdException w:name="Medium Shading 2 Accent 3" w:semiHidden="0" w:uiPriority="64" w:unhideWhenUsed="0"/>
+    <w:lsdException w:name="Medium List 1 Accent 3" w:semiHidden="0" w:uiPriority="65" w:unhideWhenUsed="0"/>
+    <w:lsdException w:name="Medium List 2 Accent 3" w:semiHidden="0" w:uiPriority="66" w:unhideWhenUsed="0"/>
+    <w:lsdException w:name="Medium Grid 1 Accent 3" w:semiHidden="0" w:uiPriority="67" w:unhideWhenUsed="0"/>
+    <w:lsdException w:name="Medium Grid 2 Accent 3" w:semiHidden="0" w:uiPriority="68" w:unhideWhenUsed="0"/>
+    <w:lsdException w:name="Medium Grid 3 Accent 3" w:semiHidden="0" w:uiPriority="69" w:unhideWhenUsed="0"/>
+    <w:lsdException w:name="Dark List Accent 3" w:semiHidden="0" w:uiPriority="70" w:unhideWhenUsed="0"/>
+    <w:lsdException w:name="Colorful Shading Accent 3" w:semiHidden="0" w:uiPriority="71" w:unhideWhenUsed="0"/>
+    <w:lsdException w:name="Colorful List Accent 3" w:semiHidden="0" w:uiPriority="72" w:unhideWhenUsed="0"/>
+    <w:lsdException w:name="Colorful Grid Accent 3" w:semiHidden="0" w:uiPriority="73" w:unhideWhenUsed="0"/>
+    <w:lsdException w:name="Light Shading Accent 4" w:semiHidden="0" w:uiPriority="60" w:unhideWhenUsed="0"/>
+    <w:lsdException w:name="Light List Accent 4" w:semiHidden="0" w:uiPriority="61" w:unhideWhenUsed="0"/>
+    <w:lsdException w:name="Light Grid Accent 4" w:semiHidden="0" w:uiPriority="62" w:unhideWhenUsed="0"/>
+    <w:lsdException w:name="Medium Shading 1 Accent 4" w:semiHidden="0" w:uiPriority="63" w:unhideWhenUsed="0"/>
+    <w:lsdException w:name="Medium Shading 2 Accent 4" w:semiHidden="0" w:uiPriority="64" w:unhideWhenUsed="0"/>
+    <w:lsdException w:name="Medium List 1 Accent 4" w:semiHidden="0" w:uiPriority="65" w:unhideWhenUsed="0"/>
+    <w:lsdException w:name="Medium List 2 Accent 4" w:semiHidden="0" w:uiPriority="66" w:unhideWhenUsed="0"/>
+    <w:lsdException w:name="Medium Grid 1 Accent 4" w:semiHidden="0" w:uiPriority="67" w:unhideWhenUsed="0"/>
+    <w:lsdException w:name="Medium Grid 2 Accent 4" w:semiHidden="0" w:uiPriority="68" w:unhideWhenUsed="0"/>
+    <w:lsdException w:name="Medium Grid 3 Accent 4" w:semiHidden="0" w:uiPriority="69" w:unhideWhenUsed="0"/>
+    <w:lsdException w:name="Dark List Accent 4" w:semiHidden="0" w:uiPriority="70" w:unhideWhenUsed="0"/>
+    <w:lsdException w:name="Colorful Shading Accent 4" w:semiHidden="0" w:uiPriority="71" w:unhideWhenUsed="0"/>
+    <w:lsdException w:name="Colorful List Accent 4" w:semiHidden="0" w:uiPriority="72" w:unhideWhenUsed="0"/>
+    <w:lsdException w:name="Colorful Grid Accent 4" w:semiHidden="0" w:uiPriority="73" w:unhideWhenUsed="0"/>
+    <w:lsdException w:name="Light Shading Accent 5" w:semiHidden="0" w:uiPriority="60" w:unhideWhenUsed="0"/>
+    <w:lsdException w:name="Light List Accent 5" w:semiHidden="0" w:uiPriority="61" w:unhideWhenUsed="0"/>
+    <w:lsdException w:name="Light Grid Accent 5" w:semiHidden="0" w:uiPriority="62" w:unhideWhenUsed="0"/>
+    <w:lsdException w:name="Medium Shading 1 Accent 5" w:semiHidden="0" w:uiPriority="63" w:unhideWhenUsed="0"/>
+    <w:lsdException w:name="Medium Shading 2 Accent 5" w:semiHidden="0" w:uiPriority="64" w:unhideWhenUsed="0"/>
+    <w:lsdException w:name="Medium List 1 Accent 5" w:semiHidden="0" w:uiPriority="65" w:unhideWhenUsed="0"/>
+    <w:lsdException w:name="Medium List 2 Accent 5" w:semiHidden="0" w:uiPriority="66" w:unhideWhenUsed="0"/>
+    <w:lsdException w:name="Medium Grid 1 Accent 5" w:semiHidden="0" w:uiPriority="67" w:unhideWhenUsed="0"/>
+    <w:lsdException w:name="Medium Grid 2 Accent 5" w:semiHidden="0" w:uiPriority="68" w:unhideWhenUsed="0"/>
+    <w:lsdException w:name="Medium Grid 3 Accent 5" w:semiHidden="0" w:uiPriority="69" w:unhideWhenUsed="0"/>
+    <w:lsdException w:name="Dark List Accent 5" w:semiHidden="0" w:uiPriority="70" w:unhideWhenUsed="0"/>
+    <w:lsdException w:name="Colorful Shading Accent 5" w:semiHidden="0" w:uiPriority="71" w:unhideWhenUsed="0"/>
+    <w:lsdException w:name="Colorful List Accent 5" w:semiHidden="0" w:uiPriority="72" w:unhideWhenUsed="0"/>
+    <w:lsdException w:name="Colorful Grid Accent 5" w:semiHidden="0" w:uiPriority="73" w:unhideWhenUsed="0"/>
+    <w:lsdException w:name="Light Shading Accent 6" w:semiHidden="0" w:uiPriority="60" w:unhideWhenUsed="0"/>
+    <w:lsdException w:name="Light List Accent 6" w:semiHidden="0" w:uiPriority="61" w:unhideWhenUsed="0"/>
+    <w:lsdException w:name="Light Grid Accent 6" w:semiHidden="0" w:uiPriority="62" w:unhideWhenUsed="0"/>
+    <w:lsdException w:name="Medium Shading 1 Accent 6" w:semiHidden="0" w:uiPriority="63" w:unhideWhenUsed="0"/>
+    <w:lsdException w:name="Medium Shading 2 Accent 6" w:semiHidden="0" w:uiPriority="64" w:unhideWhenUsed="0"/>
+    <w:lsdException w:name="Medium List 1 Accent 6" w:semiHidden="0" w:uiPriority="65" w:unhideWhenUsed="0"/>
+    <w:lsdException w:name="Medium List 2 Accent 6" w:semiHidden="0" w:uiPriority="66" w:unhideWhenUsed="0"/>
+    <w:lsdException w:name="Medium Grid 1 Accent 6" w:semiHidden="0" w:uiPriority="67" w:unhideWhenUsed="0"/>
+    <w:lsdException w:name="Medium Grid 2 Accent 6" w:semiHidden="0" w:uiPriority="68" w:unhideWhenUsed="0"/>
+    <w:lsdException w:name="Medium Grid 3 Accent 6" w:semiHidden="0" w:uiPriority="69" w:unhideWhenUsed="0"/>
+    <w:lsdException w:name="Dark List Accent 6" w:semiHidden="0" w:uiPriority="70" w:unhideWhenUsed="0"/>
+    <w:lsdException w:name="Colorful Shading Accent 6" w:semiHidden="0" w:uiPriority="71" w:unhideWhenUsed="0"/>
+    <w:lsdException w:name="Colorful List Accent 6" w:semiHidden="0" w:uiPriority="72" w:unhideWhenUsed="0"/>
+    <w:lsdException w:name="Colorful Grid Accent 6" w:semiHidden="0" w:uiPriority="73" w:unhideWhenUsed="0"/>
+    <w:lsdException w:name="Subtle Emphasis" w:semiHidden="0" w:uiPriority="19" w:unhideWhenUsed="0" w:qFormat="1"/>
+    <w:lsdException w:name="Intense Emphasis" w:semiHidden="0" w:uiPriority="21" w:unhideWhenUsed="0" w:qFormat="1"/>
+    <w:lsdException w:name="Subtle Reference" w:semiHidden="0" w:uiPriority="31" w:unhideWhenUsed="0" w:qFormat="1"/>
+    <w:lsdException w:name="Intense Reference" w:semiHidden="0" w:uiPriority="32" w:unhideWhenUsed="0" w:qFormat="1"/>
+    <w:lsdException w:name="Book Title" w:semiHidden="0" w:uiPriority="33" w:unhideWhenUsed="0" w:qFormat="1"/>
+    <w:lsdException w:name="Bibliography" w:uiPriority="37"/>
+    <w:lsdException w:name="TOC Heading" w:uiPriority="39" w:qFormat="1"/>
+  </w:latentStyles>
+  <w:style w:type="paragraph" w:default="1" w:styleId="Normal">
+    <w:name w:val="Normal"/>
+    <w:qFormat/>
+  </w:style>
+  <w:style w:type="character" w:default="1" w:styleId="DefaultParagraphFont">
+    <w:name w:val="Default Paragraph Font"/>
+    <w:uiPriority w:val="1"/>
+    <w:semiHidden/>
+    <w:unhideWhenUsed/>
+  </w:style>
+  <w:style w:type="table" w:default="1" w:styleId="TableNormal">
+    <w:name w:val="Normal Table"/>
+    <w:uiPriority w:val="99"/>
+    <w:semiHidden/>
+    <w:unhideWhenUsed/>
+    <w:qFormat/>
+    <w:tblPr>
+      <w:tblInd w:w="0" w:type="dxa"/>
+      <w:tblCellMar>
+        <w:top w:w="0" w:type="dxa"/>
+        <w:left w:w="108" w:type="dxa"/>
+        <w:bottom w:w="0" w:type="dxa"/>
+        <w:right w:w="108" w:type="dxa"/>
+      </w:tblCellMar>
+    </w:tblPr>
+  </w:style>
+  <w:style w:type="numbering" w:default="1" w:styleId="NoList">
+    <w:name w:val="No List"/>
+    <w:uiPriority w:val="99"/>
+    <w:semiHidden/>
+    <w:unhideWhenUsed/>
+  </w:style>
+  <w:style w:type="character" w:styleId="PlaceholderText">
+    <w:name w:val="Placeholder Text"/>
+    <w:basedOn w:val="DefaultParagraphFont"/>
+    <w:uiPriority w:val="99"/>
+    <w:semiHidden/>
+    <w:rsid w:val="00DE4471"/>
+    <w:rPr>
+      <w:color w:val="808080"/>
+    </w:rPr>
+  </w:style>
+</w:styles>
+</file>
+
+<file path=word/glossary/webSettings.xml><?xml version="1.0" encoding="utf-8"?>
+<w:webSettings xmlns:r="http://schemas.openxmlformats.org/officeDocument/2006/relationships" xmlns:w="http://schemas.openxmlformats.org/wordprocessingml/2006/main">
+  <w:optimizeForBrowser/>
+</w:webSettings>
 </file>
 
 <file path=word/theme/theme1.xml><?xml version="1.0" encoding="utf-8"?>
@@ -4019,7 +5945,7 @@
 </file>
 
 <file path=customXml/itemProps1.xml><?xml version="1.0" encoding="utf-8"?>
-<ds:datastoreItem xmlns:ds="http://schemas.openxmlformats.org/officeDocument/2006/customXml" ds:itemID="{1A19BF6E-6ACD-4724-9D1C-B593B14C5B9F}">
+<ds:datastoreItem xmlns:ds="http://schemas.openxmlformats.org/officeDocument/2006/customXml" ds:itemID="{AC9CF7E4-D207-409E-AD61-7E50C951A4A7}">
   <ds:schemaRefs>
     <ds:schemaRef ds:uri="http://schemas.openxmlformats.org/officeDocument/2006/bibliography"/>
   </ds:schemaRefs>

</xml_diff>